<commit_message>
commit sem o dist.rar
</commit_message>
<xml_diff>
--- a/controle_contratos/template_portaria_gestor_fiscal.docx
+++ b/controle_contratos/template_portaria_gestor_fiscal.docx
@@ -193,7 +193,10 @@
         </w:rPr>
       </w:pPr>
       <w:r>
-        <w:rPr/>
+        <w:rPr>
+          <w:rFonts w:ascii="Carlito" w:hAnsi="Carlito"/>
+          <w:color w:val="FF0000"/>
+        </w:rPr>
       </w:r>
     </w:p>
     <w:p>
@@ -1433,15 +1436,7 @@
           <w:sz w:val="24"/>
           <w:szCs w:val="24"/>
         </w:rPr>
-        <w:t xml:space="preserve">contratual; </w:t>
-      </w:r>
-      <w:r>
-        <w:rPr>
-          <w:rFonts w:ascii="Carlito" w:hAnsi="Carlito"/>
-          <w:sz w:val="24"/>
-          <w:szCs w:val="24"/>
-        </w:rPr>
-        <w:t>e</w:t>
+        <w:t>contratual; e</w:t>
       </w:r>
     </w:p>
     <w:p>
@@ -1595,7 +1590,11 @@
         </w:rPr>
       </w:pPr>
       <w:r>
-        <w:rPr/>
+        <w:rPr>
+          <w:rFonts w:ascii="Carlito" w:hAnsi="Carlito"/>
+          <w:sz w:val="24"/>
+          <w:szCs w:val="24"/>
+        </w:rPr>
       </w:r>
     </w:p>
     <w:p>
@@ -1642,6 +1641,7 @@
       <w:r>
         <w:rPr>
           <w:rFonts w:ascii="Carlito" w:hAnsi="Carlito"/>
+          <w:color w:val="000000"/>
           <w:spacing w:val="35"/>
         </w:rPr>
         <w:t xml:space="preserve"> </w:t>
@@ -1649,12 +1649,14 @@
       <w:r>
         <w:rPr>
           <w:rFonts w:ascii="Carlito" w:hAnsi="Carlito"/>
+          <w:color w:val="000000"/>
         </w:rPr>
         <w:t>Esta</w:t>
       </w:r>
       <w:r>
         <w:rPr>
           <w:rFonts w:ascii="Carlito" w:hAnsi="Carlito"/>
+          <w:color w:val="000000"/>
           <w:spacing w:val="8"/>
         </w:rPr>
         <w:t xml:space="preserve"> </w:t>
@@ -1662,12 +1664,14 @@
       <w:r>
         <w:rPr>
           <w:rFonts w:ascii="Carlito" w:hAnsi="Carlito"/>
+          <w:color w:val="000000"/>
         </w:rPr>
         <w:t>Portaria</w:t>
       </w:r>
       <w:r>
         <w:rPr>
           <w:rFonts w:ascii="Carlito" w:hAnsi="Carlito"/>
+          <w:color w:val="000000"/>
           <w:spacing w:val="7"/>
         </w:rPr>
         <w:t xml:space="preserve"> </w:t>
@@ -1675,12 +1679,14 @@
       <w:r>
         <w:rPr>
           <w:rFonts w:ascii="Carlito" w:hAnsi="Carlito"/>
+          <w:color w:val="000000"/>
         </w:rPr>
         <w:t>entra</w:t>
       </w:r>
       <w:r>
         <w:rPr>
           <w:rFonts w:ascii="Carlito" w:hAnsi="Carlito"/>
+          <w:color w:val="000000"/>
           <w:spacing w:val="9"/>
         </w:rPr>
         <w:t xml:space="preserve"> </w:t>
@@ -1688,12 +1694,14 @@
       <w:r>
         <w:rPr>
           <w:rFonts w:ascii="Carlito" w:hAnsi="Carlito"/>
+          <w:color w:val="000000"/>
         </w:rPr>
         <w:t>em</w:t>
       </w:r>
       <w:r>
         <w:rPr>
           <w:rFonts w:ascii="Carlito" w:hAnsi="Carlito"/>
+          <w:color w:val="000000"/>
           <w:spacing w:val="8"/>
         </w:rPr>
         <w:t xml:space="preserve"> </w:t>
@@ -1701,12 +1709,14 @@
       <w:r>
         <w:rPr>
           <w:rFonts w:ascii="Carlito" w:hAnsi="Carlito"/>
+          <w:color w:val="000000"/>
         </w:rPr>
         <w:t>vigor</w:t>
       </w:r>
       <w:r>
         <w:rPr>
           <w:rFonts w:ascii="Carlito" w:hAnsi="Carlito"/>
+          <w:color w:val="000000"/>
           <w:spacing w:val="9"/>
         </w:rPr>
         <w:t xml:space="preserve"> </w:t>
@@ -1714,12 +1724,14 @@
       <w:r>
         <w:rPr>
           <w:rFonts w:ascii="Carlito" w:hAnsi="Carlito"/>
+          <w:color w:val="000000"/>
         </w:rPr>
         <w:t>na</w:t>
       </w:r>
       <w:r>
         <w:rPr>
           <w:rFonts w:ascii="Carlito" w:hAnsi="Carlito"/>
+          <w:color w:val="000000"/>
           <w:spacing w:val="9"/>
         </w:rPr>
         <w:t xml:space="preserve"> </w:t>
@@ -1727,12 +1739,14 @@
       <w:r>
         <w:rPr>
           <w:rFonts w:ascii="Carlito" w:hAnsi="Carlito"/>
+          <w:color w:val="000000"/>
         </w:rPr>
         <w:t>data</w:t>
       </w:r>
       <w:r>
         <w:rPr>
           <w:rFonts w:ascii="Carlito" w:hAnsi="Carlito"/>
+          <w:color w:val="000000"/>
           <w:spacing w:val="9"/>
         </w:rPr>
         <w:t xml:space="preserve"> </w:t>
@@ -1740,12 +1754,14 @@
       <w:r>
         <w:rPr>
           <w:rFonts w:ascii="Carlito" w:hAnsi="Carlito"/>
+          <w:color w:val="000000"/>
         </w:rPr>
         <w:t>de</w:t>
       </w:r>
       <w:r>
         <w:rPr>
           <w:rFonts w:ascii="Carlito" w:hAnsi="Carlito"/>
+          <w:color w:val="000000"/>
           <w:spacing w:val="8"/>
         </w:rPr>
         <w:t xml:space="preserve"> </w:t>
@@ -1753,12 +1769,14 @@
       <w:r>
         <w:rPr>
           <w:rFonts w:ascii="Carlito" w:hAnsi="Carlito"/>
+          <w:color w:val="000000"/>
         </w:rPr>
         <w:t>sua</w:t>
       </w:r>
       <w:r>
         <w:rPr>
           <w:rFonts w:ascii="Carlito" w:hAnsi="Carlito"/>
+          <w:color w:val="000000"/>
           <w:spacing w:val="10"/>
         </w:rPr>
         <w:t xml:space="preserve"> </w:t>
@@ -1766,12 +1784,14 @@
       <w:r>
         <w:rPr>
           <w:rFonts w:ascii="Carlito" w:hAnsi="Carlito"/>
+          <w:color w:val="000000"/>
         </w:rPr>
         <w:t>publicação</w:t>
       </w:r>
       <w:r>
         <w:rPr>
           <w:rFonts w:ascii="Carlito" w:hAnsi="Carlito"/>
+          <w:color w:val="000000"/>
           <w:spacing w:val="9"/>
         </w:rPr>
         <w:t xml:space="preserve"> </w:t>
@@ -1779,12 +1799,14 @@
       <w:r>
         <w:rPr>
           <w:rFonts w:ascii="Carlito" w:hAnsi="Carlito"/>
+          <w:color w:val="000000"/>
         </w:rPr>
         <w:t>e</w:t>
       </w:r>
       <w:r>
         <w:rPr>
           <w:rFonts w:ascii="Carlito" w:hAnsi="Carlito"/>
+          <w:color w:val="000000"/>
           <w:spacing w:val="8"/>
         </w:rPr>
         <w:t xml:space="preserve"> </w:t>
@@ -1792,12 +1814,14 @@
       <w:r>
         <w:rPr>
           <w:rFonts w:ascii="Carlito" w:hAnsi="Carlito"/>
+          <w:color w:val="000000"/>
         </w:rPr>
         <w:t>terá</w:t>
       </w:r>
       <w:r>
         <w:rPr>
           <w:rFonts w:ascii="Carlito" w:hAnsi="Carlito"/>
+          <w:color w:val="000000"/>
           <w:spacing w:val="7"/>
         </w:rPr>
         <w:t xml:space="preserve"> </w:t>
@@ -1805,12 +1829,14 @@
       <w:r>
         <w:rPr>
           <w:rFonts w:ascii="Carlito" w:hAnsi="Carlito"/>
+          <w:color w:val="000000"/>
         </w:rPr>
         <w:t>vigência</w:t>
       </w:r>
       <w:r>
         <w:rPr>
           <w:rFonts w:ascii="Carlito" w:hAnsi="Carlito"/>
+          <w:color w:val="000000"/>
           <w:spacing w:val="-51"/>
         </w:rPr>
         <w:t xml:space="preserve"> </w:t>
@@ -1818,12 +1844,14 @@
       <w:r>
         <w:rPr>
           <w:rFonts w:ascii="Carlito" w:hAnsi="Carlito"/>
+          <w:color w:val="000000"/>
         </w:rPr>
         <w:t>até</w:t>
       </w:r>
       <w:r>
         <w:rPr>
           <w:rFonts w:ascii="Carlito" w:hAnsi="Carlito"/>
+          <w:color w:val="000000"/>
           <w:spacing w:val="-2"/>
         </w:rPr>
         <w:t xml:space="preserve"> </w:t>
@@ -1831,12 +1859,14 @@
       <w:r>
         <w:rPr>
           <w:rFonts w:ascii="Carlito" w:hAnsi="Carlito"/>
+          <w:color w:val="000000"/>
         </w:rPr>
         <w:t>o</w:t>
       </w:r>
       <w:r>
         <w:rPr>
           <w:rFonts w:ascii="Carlito" w:hAnsi="Carlito"/>
+          <w:color w:val="000000"/>
           <w:spacing w:val="-2"/>
         </w:rPr>
         <w:t xml:space="preserve"> </w:t>
@@ -1844,12 +1874,14 @@
       <w:r>
         <w:rPr>
           <w:rFonts w:ascii="Carlito" w:hAnsi="Carlito"/>
+          <w:color w:val="000000"/>
         </w:rPr>
         <w:t>vencimento</w:t>
       </w:r>
       <w:r>
         <w:rPr>
           <w:rFonts w:ascii="Carlito" w:hAnsi="Carlito"/>
+          <w:color w:val="000000"/>
           <w:spacing w:val="-3"/>
         </w:rPr>
         <w:t xml:space="preserve"> </w:t>
@@ -1857,12 +1889,14 @@
       <w:r>
         <w:rPr>
           <w:rFonts w:ascii="Carlito" w:hAnsi="Carlito"/>
+          <w:color w:val="000000"/>
         </w:rPr>
         <w:t>do</w:t>
       </w:r>
       <w:r>
         <w:rPr>
           <w:rFonts w:ascii="Carlito" w:hAnsi="Carlito"/>
+          <w:color w:val="000000"/>
           <w:spacing w:val="-1"/>
         </w:rPr>
         <w:t xml:space="preserve"> </w:t>
@@ -1870,12 +1904,14 @@
       <w:r>
         <w:rPr>
           <w:rFonts w:ascii="Carlito" w:hAnsi="Carlito"/>
+          <w:color w:val="000000"/>
         </w:rPr>
         <w:t>contrato</w:t>
       </w:r>
       <w:r>
         <w:rPr>
           <w:rFonts w:ascii="Carlito" w:hAnsi="Carlito"/>
+          <w:color w:val="000000"/>
           <w:spacing w:val="-1"/>
         </w:rPr>
         <w:t xml:space="preserve"> </w:t>
@@ -1883,12 +1919,14 @@
       <w:r>
         <w:rPr>
           <w:rFonts w:ascii="Carlito" w:hAnsi="Carlito"/>
+          <w:color w:val="000000"/>
         </w:rPr>
         <w:t>e</w:t>
       </w:r>
       <w:r>
         <w:rPr>
           <w:rFonts w:ascii="Carlito" w:hAnsi="Carlito"/>
+          <w:color w:val="000000"/>
           <w:spacing w:val="-2"/>
         </w:rPr>
         <w:t xml:space="preserve"> </w:t>
@@ -1896,12 +1934,14 @@
       <w:r>
         <w:rPr>
           <w:rFonts w:ascii="Carlito" w:hAnsi="Carlito"/>
+          <w:color w:val="000000"/>
         </w:rPr>
         <w:t>de sua</w:t>
       </w:r>
       <w:r>
         <w:rPr>
           <w:rFonts w:ascii="Carlito" w:hAnsi="Carlito"/>
+          <w:color w:val="000000"/>
           <w:spacing w:val="-4"/>
         </w:rPr>
         <w:t xml:space="preserve"> </w:t>
@@ -1909,12 +1949,14 @@
       <w:r>
         <w:rPr>
           <w:rFonts w:ascii="Carlito" w:hAnsi="Carlito"/>
+          <w:color w:val="000000"/>
         </w:rPr>
         <w:t>garantia,</w:t>
       </w:r>
       <w:r>
         <w:rPr>
           <w:rFonts w:ascii="Carlito" w:hAnsi="Carlito"/>
+          <w:color w:val="000000"/>
           <w:spacing w:val="-2"/>
         </w:rPr>
         <w:t xml:space="preserve"> </w:t>
@@ -1922,12 +1964,14 @@
       <w:r>
         <w:rPr>
           <w:rFonts w:ascii="Carlito" w:hAnsi="Carlito"/>
+          <w:color w:val="000000"/>
         </w:rPr>
         <w:t>quando</w:t>
       </w:r>
       <w:r>
         <w:rPr>
           <w:rFonts w:ascii="Carlito" w:hAnsi="Carlito"/>
+          <w:color w:val="000000"/>
           <w:spacing w:val="-1"/>
         </w:rPr>
         <w:t xml:space="preserve"> </w:t>
@@ -1935,6 +1979,7 @@
       <w:r>
         <w:rPr>
           <w:rFonts w:ascii="Carlito" w:hAnsi="Carlito"/>
+          <w:color w:val="000000"/>
         </w:rPr>
         <w:t>houver.</w:t>
       </w:r>
@@ -1945,11 +1990,13 @@
         <w:jc w:val="both"/>
         <w:rPr>
           <w:rFonts w:ascii="Carlito" w:hAnsi="Carlito"/>
-        </w:rPr>
-      </w:pPr>
-      <w:r>
-        <w:rPr>
-          <w:rFonts w:ascii="Carlito" w:hAnsi="Carlito"/>
+          <w:color w:val="000000"/>
+        </w:rPr>
+      </w:pPr>
+      <w:r>
+        <w:rPr>
+          <w:rFonts w:ascii="Carlito" w:hAnsi="Carlito"/>
+          <w:color w:val="000000"/>
         </w:rPr>
       </w:r>
     </w:p>
@@ -1959,11 +2006,13 @@
         <w:jc w:val="both"/>
         <w:rPr>
           <w:rFonts w:ascii="Carlito" w:hAnsi="Carlito"/>
-        </w:rPr>
-      </w:pPr>
-      <w:r>
-        <w:rPr>
-          <w:rFonts w:ascii="Carlito" w:hAnsi="Carlito"/>
+          <w:color w:val="000000"/>
+        </w:rPr>
+      </w:pPr>
+      <w:r>
+        <w:rPr>
+          <w:rFonts w:ascii="Carlito" w:hAnsi="Carlito"/>
+          <w:color w:val="000000"/>
         </w:rPr>
       </w:r>
     </w:p>
@@ -1973,11 +2022,13 @@
         <w:jc w:val="both"/>
         <w:rPr>
           <w:rFonts w:ascii="Carlito" w:hAnsi="Carlito"/>
-        </w:rPr>
-      </w:pPr>
-      <w:r>
-        <w:rPr>
-          <w:rFonts w:ascii="Carlito" w:hAnsi="Carlito"/>
+          <w:color w:val="000000"/>
+        </w:rPr>
+      </w:pPr>
+      <w:r>
+        <w:rPr>
+          <w:rFonts w:ascii="Carlito" w:hAnsi="Carlito"/>
+          <w:color w:val="000000"/>
         </w:rPr>
       </w:r>
     </w:p>
@@ -1986,11 +2037,14 @@
         <w:pStyle w:val="Textbody"/>
         <w:spacing w:before="11" w:after="0"/>
         <w:jc w:val="center"/>
-        <w:rPr/>
-      </w:pPr>
-      <w:r>
-        <w:rPr>
-          <w:rFonts w:ascii="Carlito" w:hAnsi="Carlito"/>
+        <w:rPr>
+          <w:color w:val="000000"/>
+        </w:rPr>
+      </w:pPr>
+      <w:r>
+        <w:rPr>
+          <w:rFonts w:ascii="Carlito" w:hAnsi="Carlito"/>
+          <w:color w:val="000000"/>
         </w:rPr>
         <w:t>{{ordenador_despesas}}</w:t>
       </w:r>

</xml_diff>

<commit_message>
commit tabela de controle
</commit_message>
<xml_diff>
--- a/controle_contratos/template_portaria_gestor_fiscal.docx
+++ b/controle_contratos/template_portaria_gestor_fiscal.docx
@@ -1,18 +1,19 @@
 
 <file path=word/document.xml><?xml version="1.0" encoding="utf-8"?>
-<w:document xmlns:o="urn:schemas-microsoft-com:office:office" xmlns:r="http://schemas.openxmlformats.org/officeDocument/2006/relationships" xmlns:v="urn:schemas-microsoft-com:vml" xmlns:w="http://schemas.openxmlformats.org/wordprocessingml/2006/main" xmlns:w10="urn:schemas-microsoft-com:office:word" xmlns:wp="http://schemas.openxmlformats.org/drawingml/2006/wordprocessingDrawing" xmlns:wps="http://schemas.microsoft.com/office/word/2010/wordprocessingShape" xmlns:wpg="http://schemas.microsoft.com/office/word/2010/wordprocessingGroup" xmlns:mc="http://schemas.openxmlformats.org/markup-compatibility/2006" xmlns:wp14="http://schemas.microsoft.com/office/word/2010/wordprocessingDrawing" xmlns:w14="http://schemas.microsoft.com/office/word/2010/wordml" xmlns:w15="http://schemas.microsoft.com/office/word/2012/wordml" mc:Ignorable="w14 wp14 w15">
+<w:document xmlns:wpc="http://schemas.microsoft.com/office/word/2010/wordprocessingCanvas" xmlns:cx="http://schemas.microsoft.com/office/drawing/2014/chartex" xmlns:cx1="http://schemas.microsoft.com/office/drawing/2015/9/8/chartex" xmlns:cx2="http://schemas.microsoft.com/office/drawing/2015/10/21/chartex" xmlns:cx3="http://schemas.microsoft.com/office/drawing/2016/5/9/chartex" xmlns:cx4="http://schemas.microsoft.com/office/drawing/2016/5/10/chartex" xmlns:cx5="http://schemas.microsoft.com/office/drawing/2016/5/11/chartex" xmlns:cx6="http://schemas.microsoft.com/office/drawing/2016/5/12/chartex" xmlns:cx7="http://schemas.microsoft.com/office/drawing/2016/5/13/chartex" xmlns:cx8="http://schemas.microsoft.com/office/drawing/2016/5/14/chartex" xmlns:mc="http://schemas.openxmlformats.org/markup-compatibility/2006" xmlns:aink="http://schemas.microsoft.com/office/drawing/2016/ink" xmlns:am3d="http://schemas.microsoft.com/office/drawing/2017/model3d" xmlns:o="urn:schemas-microsoft-com:office:office" xmlns:oel="http://schemas.microsoft.com/office/2019/extlst" xmlns:r="http://schemas.openxmlformats.org/officeDocument/2006/relationships" xmlns:m="http://schemas.openxmlformats.org/officeDocument/2006/math" xmlns:v="urn:schemas-microsoft-com:vml" xmlns:wp14="http://schemas.microsoft.com/office/word/2010/wordprocessingDrawing" xmlns:wp="http://schemas.openxmlformats.org/drawingml/2006/wordprocessingDrawing" xmlns:w10="urn:schemas-microsoft-com:office:word" xmlns:w="http://schemas.openxmlformats.org/wordprocessingml/2006/main" xmlns:w14="http://schemas.microsoft.com/office/word/2010/wordml" xmlns:w15="http://schemas.microsoft.com/office/word/2012/wordml" xmlns:w16cex="http://schemas.microsoft.com/office/word/2018/wordml/cex" xmlns:w16cid="http://schemas.microsoft.com/office/word/2016/wordml/cid" xmlns:w16="http://schemas.microsoft.com/office/word/2018/wordml" xmlns:w16sdtdh="http://schemas.microsoft.com/office/word/2020/wordml/sdtdatahash" xmlns:w16se="http://schemas.microsoft.com/office/word/2015/wordml/symex" xmlns:wpg="http://schemas.microsoft.com/office/word/2010/wordprocessingGroup" xmlns:wpi="http://schemas.microsoft.com/office/word/2010/wordprocessingInk" xmlns:wne="http://schemas.microsoft.com/office/word/2006/wordml" xmlns:wps="http://schemas.microsoft.com/office/word/2010/wordprocessingShape" mc:Ignorable="w14 w15 w16se w16cid w16 w16cex w16sdtdh wp14">
   <w:body>
     <w:p>
       <w:pPr>
         <w:pStyle w:val="Textbody"/>
-        <w:spacing w:before="5" w:after="0"/>
+        <w:spacing w:before="5"/>
         <w:jc w:val="center"/>
-        <w:rPr/>
-      </w:pPr>
-      <w:r>
-        <w:rPr/>
+      </w:pPr>
+      <w:r>
+        <w:rPr>
+          <w:noProof/>
+        </w:rPr>
         <w:drawing>
-          <wp:anchor behindDoc="0" distT="0" distB="0" distL="114300" distR="114300" simplePos="0" locked="0" layoutInCell="0" allowOverlap="1" relativeHeight="2">
+          <wp:anchor distT="0" distB="0" distL="114300" distR="114300" simplePos="0" relativeHeight="2" behindDoc="0" locked="0" layoutInCell="0" allowOverlap="1" wp14:anchorId="75F813F1" wp14:editId="75F813F2">
             <wp:simplePos x="0" y="0"/>
             <wp:positionH relativeFrom="column">
               <wp:posOffset>2573020</wp:posOffset>
@@ -23,7 +24,7 @@
             <wp:extent cx="827405" cy="821055"/>
             <wp:effectExtent l="0" t="0" r="0" b="0"/>
             <wp:wrapSquare wrapText="bothSides"/>
-            <wp:docPr id="1" name="Figura1" descr=""/>
+            <wp:docPr id="1" name="Figura1"/>
             <wp:cNvGraphicFramePr>
               <a:graphicFrameLocks xmlns:a="http://schemas.openxmlformats.org/drawingml/2006/main" noChangeAspect="1"/>
             </wp:cNvGraphicFramePr>
@@ -31,13 +32,13 @@
               <a:graphicData uri="http://schemas.openxmlformats.org/drawingml/2006/picture">
                 <pic:pic xmlns:pic="http://schemas.openxmlformats.org/drawingml/2006/picture">
                   <pic:nvPicPr>
-                    <pic:cNvPr id="1" name="Figura1" descr=""/>
+                    <pic:cNvPr id="1" name="Figura1"/>
                     <pic:cNvPicPr>
                       <a:picLocks noChangeAspect="1" noChangeArrowheads="1"/>
                     </pic:cNvPicPr>
                   </pic:nvPicPr>
                   <pic:blipFill>
-                    <a:blip r:embed="rId2"/>
+                    <a:blip r:embed="rId7"/>
                     <a:stretch>
                       <a:fillRect/>
                     </a:stretch>
@@ -61,53 +62,36 @@
     <w:p>
       <w:pPr>
         <w:pStyle w:val="Textbody"/>
-        <w:spacing w:before="5" w:after="0"/>
+        <w:spacing w:before="5"/>
         <w:jc w:val="center"/>
-        <w:rPr/>
-      </w:pPr>
-      <w:r>
-        <w:rPr/>
-      </w:r>
+      </w:pPr>
     </w:p>
     <w:p>
       <w:pPr>
         <w:pStyle w:val="Textbody"/>
-        <w:spacing w:before="5" w:after="0"/>
+        <w:spacing w:before="5"/>
         <w:jc w:val="center"/>
-        <w:rPr/>
-      </w:pPr>
-      <w:r>
-        <w:rPr/>
-      </w:r>
+      </w:pPr>
     </w:p>
     <w:p>
       <w:pPr>
         <w:pStyle w:val="Textbody"/>
-        <w:spacing w:before="5" w:after="0"/>
+        <w:spacing w:before="5"/>
         <w:jc w:val="center"/>
-        <w:rPr/>
-      </w:pPr>
-      <w:r>
-        <w:rPr/>
-      </w:r>
+      </w:pPr>
     </w:p>
     <w:p>
       <w:pPr>
         <w:pStyle w:val="Textbody"/>
-        <w:spacing w:before="5" w:after="0"/>
+        <w:spacing w:before="5"/>
         <w:jc w:val="center"/>
-        <w:rPr/>
-      </w:pPr>
-      <w:r>
-        <w:rPr/>
-      </w:r>
+      </w:pPr>
     </w:p>
     <w:p>
       <w:pPr>
         <w:pStyle w:val="Textbody"/>
-        <w:spacing w:before="5" w:after="0"/>
+        <w:spacing w:before="5"/>
         <w:jc w:val="center"/>
-        <w:rPr/>
       </w:pPr>
       <w:r>
         <w:rPr>
@@ -150,17 +134,12 @@
     <w:p>
       <w:pPr>
         <w:pStyle w:val="Textbody"/>
-        <w:spacing w:before="5" w:after="0"/>
+        <w:spacing w:before="5"/>
         <w:jc w:val="center"/>
         <w:rPr>
           <w:rFonts w:ascii="Carlito" w:hAnsi="Carlito"/>
         </w:rPr>
       </w:pPr>
-      <w:r>
-        <w:rPr>
-          <w:rFonts w:ascii="Carlito" w:hAnsi="Carlito"/>
-        </w:rPr>
-      </w:r>
     </w:p>
     <w:p>
       <w:pPr>
@@ -186,81 +165,54 @@
     <w:p>
       <w:pPr>
         <w:pStyle w:val="Textbody"/>
-        <w:spacing w:before="1" w:after="0"/>
+        <w:spacing w:before="1"/>
         <w:rPr>
           <w:rFonts w:ascii="Carlito" w:hAnsi="Carlito"/>
           <w:color w:val="FF0000"/>
         </w:rPr>
       </w:pPr>
-      <w:r>
-        <w:rPr>
-          <w:rFonts w:ascii="Carlito" w:hAnsi="Carlito"/>
-          <w:color w:val="FF0000"/>
-        </w:rPr>
-      </w:r>
     </w:p>
     <w:p>
       <w:pPr>
         <w:pStyle w:val="Textbody"/>
-        <w:spacing w:before="1" w:after="0"/>
-        <w:rPr>
-          <w:rFonts w:ascii="Carlito" w:hAnsi="Carlito"/>
-        </w:rPr>
-      </w:pPr>
-      <w:r>
-        <w:rPr>
-          <w:rFonts w:ascii="Carlito" w:hAnsi="Carlito"/>
-        </w:rPr>
-      </w:r>
+        <w:spacing w:before="1"/>
+        <w:rPr>
+          <w:rFonts w:ascii="Carlito" w:hAnsi="Carlito"/>
+        </w:rPr>
+      </w:pPr>
     </w:p>
     <w:p>
       <w:pPr>
         <w:pStyle w:val="Textbody"/>
-        <w:spacing w:before="1" w:after="0"/>
-        <w:rPr>
-          <w:rFonts w:ascii="Carlito" w:hAnsi="Carlito"/>
-        </w:rPr>
-      </w:pPr>
-      <w:r>
-        <w:rPr>
-          <w:rFonts w:ascii="Carlito" w:hAnsi="Carlito"/>
-        </w:rPr>
-      </w:r>
+        <w:spacing w:before="1"/>
+        <w:rPr>
+          <w:rFonts w:ascii="Carlito" w:hAnsi="Carlito"/>
+        </w:rPr>
+      </w:pPr>
     </w:p>
     <w:p>
       <w:pPr>
         <w:pStyle w:val="Textbody"/>
-        <w:spacing w:before="1" w:after="0"/>
-        <w:rPr>
-          <w:rFonts w:ascii="Carlito" w:hAnsi="Carlito"/>
-        </w:rPr>
-      </w:pPr>
-      <w:r>
-        <w:rPr>
-          <w:rFonts w:ascii="Carlito" w:hAnsi="Carlito"/>
-        </w:rPr>
-      </w:r>
+        <w:spacing w:before="1"/>
+        <w:rPr>
+          <w:rFonts w:ascii="Carlito" w:hAnsi="Carlito"/>
+        </w:rPr>
+      </w:pPr>
     </w:p>
     <w:p>
       <w:pPr>
         <w:pStyle w:val="Textbody"/>
-        <w:spacing w:before="1" w:after="0"/>
-        <w:rPr>
-          <w:rFonts w:ascii="Carlito" w:hAnsi="Carlito"/>
-        </w:rPr>
-      </w:pPr>
-      <w:r>
-        <w:rPr>
-          <w:rFonts w:ascii="Carlito" w:hAnsi="Carlito"/>
-        </w:rPr>
-      </w:r>
+        <w:spacing w:before="1"/>
+        <w:rPr>
+          <w:rFonts w:ascii="Carlito" w:hAnsi="Carlito"/>
+        </w:rPr>
+      </w:pPr>
     </w:p>
     <w:p>
       <w:pPr>
         <w:pStyle w:val="Standard"/>
         <w:spacing w:before="85" w:after="283"/>
         <w:jc w:val="right"/>
-        <w:rPr/>
       </w:pPr>
       <w:r>
         <w:rPr>
@@ -296,7 +248,6 @@
         <w:pStyle w:val="Textbody"/>
         <w:ind w:left="4253"/>
         <w:jc w:val="both"/>
-        <w:rPr/>
       </w:pPr>
       <w:r>
         <w:rPr>
@@ -442,11 +393,6 @@
           <w:rFonts w:ascii="Carlito" w:hAnsi="Carlito"/>
         </w:rPr>
       </w:pPr>
-      <w:r>
-        <w:rPr>
-          <w:rFonts w:ascii="Carlito" w:hAnsi="Carlito"/>
-        </w:rPr>
-      </w:r>
     </w:p>
     <w:p>
       <w:pPr>
@@ -455,11 +401,6 @@
           <w:rFonts w:ascii="Carlito" w:hAnsi="Carlito"/>
         </w:rPr>
       </w:pPr>
-      <w:r>
-        <w:rPr>
-          <w:rFonts w:ascii="Carlito" w:hAnsi="Carlito"/>
-        </w:rPr>
-      </w:r>
     </w:p>
     <w:p>
       <w:pPr>
@@ -506,18 +447,12 @@
           <w:rFonts w:ascii="Carlito" w:hAnsi="Carlito"/>
         </w:rPr>
       </w:pPr>
-      <w:r>
-        <w:rPr>
-          <w:rFonts w:ascii="Carlito" w:hAnsi="Carlito"/>
-        </w:rPr>
-      </w:r>
     </w:p>
     <w:p>
       <w:pPr>
         <w:pStyle w:val="Textbody"/>
         <w:ind w:firstLine="1700"/>
         <w:jc w:val="both"/>
-        <w:rPr/>
       </w:pPr>
       <w:r>
         <w:rPr>
@@ -574,9 +509,14 @@
       <w:r>
         <w:rPr>
           <w:rFonts w:ascii="Carlito" w:hAnsi="Carlito"/>
-          <w:spacing w:val="1"/>
-        </w:rPr>
-        <w:t xml:space="preserve">nos contratos firmados com base no Pregão Eletrônico nº </w:t>
+        </w:rPr>
+        <w:t>nos contratos firmados com base</w:t>
+      </w:r>
+      <w:r>
+        <w:rPr>
+          <w:rFonts w:ascii="Carlito" w:hAnsi="Carlito"/>
+        </w:rPr>
+        <w:t xml:space="preserve"> </w:t>
       </w:r>
       <w:r>
         <w:rPr>
@@ -654,7 +594,26 @@
         <w:rPr>
           <w:rFonts w:ascii="Carlito" w:hAnsi="Carlito"/>
         </w:rPr>
-        <w:t xml:space="preserve">é </w:t>
+        <w:t>é</w:t>
+      </w:r>
+      <w:r>
+        <w:rPr>
+          <w:rFonts w:ascii="Carlito" w:hAnsi="Carlito"/>
+        </w:rPr>
+        <w:t xml:space="preserve"> </w:t>
+      </w:r>
+      <w:r>
+        <w:rPr>
+          <w:rFonts w:ascii="Carlito" w:hAnsi="Carlito"/>
+          <w:color w:val="FF0000"/>
+        </w:rPr>
+        <w:t>{{material_servico}}</w:t>
+      </w:r>
+      <w:r>
+        <w:rPr>
+          <w:rFonts w:ascii="Carlito" w:hAnsi="Carlito"/>
+        </w:rPr>
+        <w:t xml:space="preserve"> </w:t>
       </w:r>
       <w:r>
         <w:rPr>
@@ -679,26 +638,19 @@
           <w:rFonts w:ascii="Carlito" w:hAnsi="Carlito"/>
         </w:rPr>
       </w:pPr>
-      <w:r>
-        <w:rPr>
-          <w:rFonts w:ascii="Carlito" w:hAnsi="Carlito"/>
-        </w:rPr>
-      </w:r>
-    </w:p>
-    <w:p>
-      <w:pPr>
-        <w:pStyle w:val="ListParagraph"/>
+    </w:p>
+    <w:p>
+      <w:pPr>
+        <w:pStyle w:val="PargrafodaLista"/>
         <w:numPr>
           <w:ilvl w:val="0"/>
           <w:numId w:val="1"/>
         </w:numPr>
         <w:tabs>
-          <w:tab w:val="clear" w:pos="720"/>
-          <w:tab w:val="left" w:pos="-5718" w:leader="none"/>
+          <w:tab w:val="left" w:pos="-5718"/>
         </w:tabs>
-        <w:ind w:firstLine="1757" w:left="0"/>
+        <w:ind w:left="0" w:firstLine="1757"/>
         <w:jc w:val="both"/>
-        <w:rPr/>
       </w:pPr>
       <w:r>
         <w:rPr>
@@ -764,19 +716,34 @@
     </w:p>
     <w:p>
       <w:pPr>
-        <w:pStyle w:val="ListParagraph"/>
+        <w:pStyle w:val="PargrafodaLista"/>
+        <w:tabs>
+          <w:tab w:val="left" w:pos="-5718"/>
+        </w:tabs>
+        <w:ind w:left="0" w:firstLine="0"/>
+        <w:jc w:val="both"/>
+        <w:rPr>
+          <w:rFonts w:ascii="Carlito" w:hAnsi="Carlito"/>
+          <w:color w:val="FF0000"/>
+          <w:spacing w:val="-7"/>
+          <w:sz w:val="24"/>
+          <w:szCs w:val="24"/>
+        </w:rPr>
+      </w:pPr>
+    </w:p>
+    <w:p>
+      <w:pPr>
+        <w:pStyle w:val="PargrafodaLista"/>
         <w:numPr>
           <w:ilvl w:val="0"/>
           <w:numId w:val="1"/>
         </w:numPr>
         <w:tabs>
-          <w:tab w:val="clear" w:pos="720"/>
-          <w:tab w:val="left" w:pos="-3753" w:leader="none"/>
+          <w:tab w:val="left" w:pos="-3753"/>
         </w:tabs>
-        <w:spacing w:lineRule="exact" w:line="292" w:before="2" w:after="0"/>
-        <w:ind w:firstLine="1757" w:left="0"/>
+        <w:spacing w:before="2" w:line="292" w:lineRule="exact"/>
+        <w:ind w:left="0" w:firstLine="1757"/>
         <w:jc w:val="both"/>
-        <w:rPr/>
       </w:pPr>
       <w:r>
         <w:rPr>
@@ -850,35 +817,28 @@
     </w:p>
     <w:p>
       <w:pPr>
-        <w:pStyle w:val="ListParagraph"/>
+        <w:pStyle w:val="PargrafodaLista"/>
         <w:tabs>
-          <w:tab w:val="clear" w:pos="720"/>
-          <w:tab w:val="left" w:pos="-3753" w:leader="none"/>
+          <w:tab w:val="left" w:pos="-3753"/>
         </w:tabs>
-        <w:spacing w:lineRule="exact" w:line="292" w:before="2" w:after="0"/>
-        <w:ind w:firstLine="1757" w:left="0"/>
+        <w:spacing w:before="2" w:line="292" w:lineRule="exact"/>
+        <w:ind w:left="0" w:firstLine="1757"/>
         <w:jc w:val="both"/>
-        <w:rPr/>
-      </w:pPr>
-      <w:r>
-        <w:rPr/>
-      </w:r>
-    </w:p>
-    <w:p>
-      <w:pPr>
-        <w:pStyle w:val="ListParagraph"/>
+      </w:pPr>
+    </w:p>
+    <w:p>
+      <w:pPr>
+        <w:pStyle w:val="PargrafodaLista"/>
         <w:numPr>
           <w:ilvl w:val="0"/>
           <w:numId w:val="1"/>
         </w:numPr>
         <w:tabs>
-          <w:tab w:val="clear" w:pos="720"/>
-          <w:tab w:val="left" w:pos="-3801" w:leader="none"/>
+          <w:tab w:val="left" w:pos="-3801"/>
         </w:tabs>
-        <w:spacing w:lineRule="exact" w:line="292"/>
-        <w:ind w:firstLine="1757" w:left="0"/>
+        <w:spacing w:line="292" w:lineRule="exact"/>
+        <w:ind w:left="0" w:firstLine="1757"/>
         <w:jc w:val="both"/>
-        <w:rPr/>
       </w:pPr>
       <w:r>
         <w:rPr>
@@ -932,24 +892,40 @@
           <w:sz w:val="24"/>
           <w:szCs w:val="24"/>
         </w:rPr>
-        <w:t>;</w:t>
-      </w:r>
-    </w:p>
-    <w:p>
-      <w:pPr>
-        <w:pStyle w:val="ListParagraph"/>
+        <w:t>; e</w:t>
+      </w:r>
+    </w:p>
+    <w:p>
+      <w:pPr>
+        <w:pStyle w:val="PargrafodaLista"/>
+        <w:tabs>
+          <w:tab w:val="left" w:pos="-3801"/>
+        </w:tabs>
+        <w:spacing w:line="292" w:lineRule="exact"/>
+        <w:ind w:left="0" w:firstLine="0"/>
+        <w:jc w:val="both"/>
+        <w:rPr>
+          <w:rFonts w:ascii="Carlito" w:hAnsi="Carlito"/>
+          <w:color w:val="C9211E"/>
+          <w:spacing w:val="-7"/>
+          <w:sz w:val="24"/>
+          <w:szCs w:val="24"/>
+        </w:rPr>
+      </w:pPr>
+    </w:p>
+    <w:p>
+      <w:pPr>
+        <w:pStyle w:val="PargrafodaLista"/>
         <w:numPr>
           <w:ilvl w:val="0"/>
           <w:numId w:val="1"/>
         </w:numPr>
         <w:tabs>
-          <w:tab w:val="clear" w:pos="720"/>
-          <w:tab w:val="left" w:pos="-3753" w:leader="none"/>
+          <w:tab w:val="left" w:pos="-3753"/>
         </w:tabs>
-        <w:spacing w:lineRule="exact" w:line="292" w:before="1" w:after="0"/>
-        <w:ind w:firstLine="1757" w:left="0"/>
+        <w:spacing w:before="1" w:line="292" w:lineRule="exact"/>
+        <w:ind w:left="0" w:firstLine="1757"/>
         <w:jc w:val="both"/>
-        <w:rPr/>
       </w:pPr>
       <w:r>
         <w:rPr>
@@ -1011,44 +987,31 @@
           <w:sz w:val="24"/>
           <w:szCs w:val="24"/>
         </w:rPr>
-        <w:t>;</w:t>
-      </w:r>
-    </w:p>
-    <w:p>
-      <w:pPr>
-        <w:pStyle w:val="Normal"/>
+        <w:t>.</w:t>
+      </w:r>
+    </w:p>
+    <w:p>
+      <w:pPr>
         <w:tabs>
-          <w:tab w:val="clear" w:pos="720"/>
-          <w:tab w:val="left" w:pos="-3753" w:leader="none"/>
+          <w:tab w:val="left" w:pos="-3753"/>
         </w:tabs>
-        <w:spacing w:lineRule="exact" w:line="292" w:before="1" w:after="0"/>
+        <w:spacing w:before="1" w:line="292" w:lineRule="exact"/>
         <w:jc w:val="both"/>
-        <w:rPr/>
-      </w:pPr>
-      <w:r>
-        <w:rPr/>
-      </w:r>
-    </w:p>
-    <w:p>
-      <w:pPr>
-        <w:pStyle w:val="Normal"/>
+      </w:pPr>
+    </w:p>
+    <w:p>
+      <w:pPr>
         <w:tabs>
-          <w:tab w:val="clear" w:pos="720"/>
-          <w:tab w:val="left" w:pos="-3753" w:leader="none"/>
+          <w:tab w:val="left" w:pos="-3753"/>
         </w:tabs>
-        <w:spacing w:lineRule="exact" w:line="292" w:before="1" w:after="0"/>
+        <w:spacing w:before="1" w:line="292" w:lineRule="exact"/>
         <w:jc w:val="both"/>
-        <w:rPr/>
-      </w:pPr>
-      <w:r>
-        <w:rPr/>
-      </w:r>
+      </w:pPr>
     </w:p>
     <w:p>
       <w:pPr>
         <w:pStyle w:val="Textbody"/>
         <w:ind w:left="1803"/>
-        <w:rPr/>
       </w:pPr>
       <w:r>
         <w:rPr>
@@ -1142,21 +1105,15 @@
           <w:rFonts w:ascii="Carlito" w:hAnsi="Carlito"/>
         </w:rPr>
       </w:pPr>
-      <w:r>
-        <w:rPr>
-          <w:rFonts w:ascii="Carlito" w:hAnsi="Carlito"/>
-        </w:rPr>
-      </w:r>
-    </w:p>
-    <w:p>
-      <w:pPr>
-        <w:pStyle w:val="ListParagraph"/>
+    </w:p>
+    <w:p>
+      <w:pPr>
+        <w:pStyle w:val="PargrafodaLista"/>
         <w:numPr>
           <w:ilvl w:val="1"/>
           <w:numId w:val="2"/>
         </w:numPr>
-        <w:ind w:firstLine="1843" w:left="0"/>
-        <w:rPr/>
+        <w:ind w:left="0" w:firstLine="1843"/>
       </w:pPr>
       <w:r>
         <w:rPr>
@@ -1441,13 +1398,12 @@
     </w:p>
     <w:p>
       <w:pPr>
-        <w:pStyle w:val="ListParagraph"/>
+        <w:pStyle w:val="PargrafodaLista"/>
         <w:numPr>
           <w:ilvl w:val="1"/>
           <w:numId w:val="2"/>
         </w:numPr>
-        <w:ind w:firstLine="1843" w:left="0"/>
-        <w:rPr/>
+        <w:ind w:left="0" w:firstLine="1843"/>
       </w:pPr>
       <w:r>
         <w:rPr>
@@ -1579,9 +1535,9 @@
     </w:p>
     <w:p>
       <w:pPr>
-        <w:pStyle w:val="ListParagraph"/>
-        <w:spacing w:before="8" w:after="0"/>
-        <w:ind w:hanging="0" w:left="0"/>
+        <w:pStyle w:val="PargrafodaLista"/>
+        <w:spacing w:before="8"/>
+        <w:ind w:left="0" w:firstLine="0"/>
         <w:jc w:val="both"/>
         <w:rPr>
           <w:rFonts w:ascii="Carlito" w:hAnsi="Carlito"/>
@@ -1589,40 +1545,18 @@
           <w:szCs w:val="24"/>
         </w:rPr>
       </w:pPr>
-      <w:r>
-        <w:rPr>
-          <w:rFonts w:ascii="Carlito" w:hAnsi="Carlito"/>
-          <w:sz w:val="24"/>
-          <w:szCs w:val="24"/>
-        </w:rPr>
-      </w:r>
-    </w:p>
-    <w:p>
-      <w:pPr>
-        <w:pStyle w:val="ListParagraph"/>
-        <w:ind w:firstLine="1843" w:left="0"/>
-        <w:jc w:val="both"/>
-        <w:rPr>
-          <w:rFonts w:ascii="Carlito" w:hAnsi="Carlito"/>
-        </w:rPr>
-      </w:pPr>
-      <w:r>
-        <w:rPr>
-          <w:rFonts w:ascii="Carlito" w:hAnsi="Carlito"/>
-        </w:rPr>
-      </w:r>
     </w:p>
     <w:p>
       <w:pPr>
         <w:pStyle w:val="Textbody"/>
         <w:ind w:firstLine="1804"/>
         <w:jc w:val="both"/>
-        <w:rPr/>
-      </w:pPr>
-      <w:r>
-        <w:rPr>
-          <w:rFonts w:ascii="Carlito" w:hAnsi="Carlito"/>
-        </w:rPr>
+      </w:pPr>
+      <w:r>
+        <w:rPr>
+          <w:rFonts w:ascii="Carlito" w:hAnsi="Carlito"/>
+        </w:rPr>
+        <w:lastRenderedPageBreak/>
         <w:t>Art.</w:t>
       </w:r>
       <w:r>
@@ -1816,22 +1750,7 @@
           <w:rFonts w:ascii="Carlito" w:hAnsi="Carlito"/>
           <w:color w:val="000000"/>
         </w:rPr>
-        <w:t>terá</w:t>
-      </w:r>
-      <w:r>
-        <w:rPr>
-          <w:rFonts w:ascii="Carlito" w:hAnsi="Carlito"/>
-          <w:color w:val="000000"/>
-          <w:spacing w:val="7"/>
-        </w:rPr>
-        <w:t xml:space="preserve"> </w:t>
-      </w:r>
-      <w:r>
-        <w:rPr>
-          <w:rFonts w:ascii="Carlito" w:hAnsi="Carlito"/>
-          <w:color w:val="000000"/>
-        </w:rPr>
-        <w:t>vigência</w:t>
+        <w:t xml:space="preserve">terá vigência </w:t>
       </w:r>
       <w:r>
         <w:rPr>
@@ -1839,7 +1758,7 @@
           <w:color w:val="000000"/>
           <w:spacing w:val="-51"/>
         </w:rPr>
-        <w:t xml:space="preserve"> </w:t>
+        <w:t xml:space="preserve">   </w:t>
       </w:r>
       <w:r>
         <w:rPr>
@@ -1993,12 +1912,6 @@
           <w:color w:val="000000"/>
         </w:rPr>
       </w:pPr>
-      <w:r>
-        <w:rPr>
-          <w:rFonts w:ascii="Carlito" w:hAnsi="Carlito"/>
-          <w:color w:val="000000"/>
-        </w:rPr>
-      </w:r>
     </w:p>
     <w:p>
       <w:pPr>
@@ -2009,12 +1922,6 @@
           <w:color w:val="000000"/>
         </w:rPr>
       </w:pPr>
-      <w:r>
-        <w:rPr>
-          <w:rFonts w:ascii="Carlito" w:hAnsi="Carlito"/>
-          <w:color w:val="000000"/>
-        </w:rPr>
-      </w:r>
     </w:p>
     <w:p>
       <w:pPr>
@@ -2025,17 +1932,11 @@
           <w:color w:val="000000"/>
         </w:rPr>
       </w:pPr>
-      <w:r>
-        <w:rPr>
-          <w:rFonts w:ascii="Carlito" w:hAnsi="Carlito"/>
-          <w:color w:val="000000"/>
-        </w:rPr>
-      </w:r>
     </w:p>
     <w:p>
       <w:pPr>
         <w:pStyle w:val="Textbody"/>
-        <w:spacing w:before="11" w:after="0"/>
+        <w:spacing w:before="11"/>
         <w:jc w:val="center"/>
         <w:rPr>
           <w:color w:val="000000"/>
@@ -2077,16 +1978,11 @@
           <w:rFonts w:ascii="Carlito" w:hAnsi="Carlito"/>
         </w:rPr>
       </w:pPr>
-      <w:r>
-        <w:rPr>
-          <w:rFonts w:ascii="Carlito" w:hAnsi="Carlito"/>
-        </w:rPr>
-      </w:r>
     </w:p>
     <w:p>
       <w:pPr>
         <w:pStyle w:val="Textbody"/>
-        <w:spacing w:lineRule="exact" w:line="254"/>
+        <w:spacing w:line="254" w:lineRule="exact"/>
         <w:rPr>
           <w:rFonts w:ascii="Carlito" w:hAnsi="Carlito"/>
         </w:rPr>
@@ -2101,7 +1997,7 @@
     <w:p>
       <w:pPr>
         <w:pStyle w:val="Textbody"/>
-        <w:spacing w:before="1" w:after="0"/>
+        <w:spacing w:before="1"/>
         <w:rPr>
           <w:rFonts w:ascii="Carlito" w:hAnsi="Carlito"/>
         </w:rPr>
@@ -2116,7 +2012,7 @@
     <w:p>
       <w:pPr>
         <w:pStyle w:val="Textbody"/>
-        <w:spacing w:before="1" w:after="0"/>
+        <w:spacing w:before="1"/>
         <w:rPr>
           <w:rFonts w:ascii="Carlito" w:hAnsi="Carlito"/>
         </w:rPr>
@@ -2131,8 +2027,7 @@
     <w:p>
       <w:pPr>
         <w:pStyle w:val="Textbody"/>
-        <w:spacing w:before="1" w:after="0"/>
-        <w:rPr/>
+        <w:spacing w:before="1"/>
       </w:pPr>
       <w:r>
         <w:rPr>
@@ -2145,52 +2040,60 @@
     <w:p>
       <w:pPr>
         <w:pStyle w:val="Textbody"/>
-        <w:spacing w:before="1" w:after="0"/>
-        <w:rPr/>
-      </w:pPr>
-      <w:r>
-        <w:rPr/>
-      </w:r>
-    </w:p>
-    <w:p>
-      <w:pPr>
-        <w:pStyle w:val="ListParagraph"/>
+        <w:spacing w:before="1"/>
+      </w:pPr>
+    </w:p>
+    <w:p>
+      <w:pPr>
+        <w:pStyle w:val="PargrafodaLista"/>
         <w:tabs>
-          <w:tab w:val="clear" w:pos="720"/>
-          <w:tab w:val="left" w:pos="-3801" w:leader="none"/>
+          <w:tab w:val="left" w:pos="-3801"/>
         </w:tabs>
-        <w:spacing w:lineRule="exact" w:line="292" w:before="1" w:after="0"/>
-        <w:ind w:firstLine="1757" w:left="0"/>
+        <w:spacing w:before="1" w:line="292" w:lineRule="exact"/>
+        <w:ind w:left="0" w:firstLine="1757"/>
         <w:jc w:val="both"/>
-        <w:rPr/>
-      </w:pPr>
-      <w:r>
-        <w:rPr/>
-      </w:r>
+      </w:pPr>
     </w:p>
     <w:sectPr>
-      <w:headerReference w:type="default" r:id="rId3"/>
-      <w:footerReference w:type="default" r:id="rId4"/>
-      <w:footerReference w:type="first" r:id="rId5"/>
-      <w:type w:val="nextPage"/>
+      <w:headerReference w:type="default" r:id="rId8"/>
+      <w:footerReference w:type="default" r:id="rId9"/>
+      <w:footerReference w:type="first" r:id="rId10"/>
       <w:pgSz w:w="11906" w:h="16838"/>
-      <w:pgMar w:left="1701" w:right="849" w:gutter="0" w:header="720" w:top="777" w:footer="720" w:bottom="1560"/>
-      <w:pgNumType w:fmt="decimal"/>
-      <w:formProt w:val="false"/>
+      <w:pgMar w:top="777" w:right="849" w:bottom="1560" w:left="1701" w:header="720" w:footer="720" w:gutter="0"/>
+      <w:cols w:space="720"/>
+      <w:formProt w:val="0"/>
       <w:titlePg/>
-      <w:textDirection w:val="lrTb"/>
-      <w:docGrid w:type="default" w:linePitch="100" w:charSpace="4096"/>
+      <w:docGrid w:linePitch="100" w:charSpace="4096"/>
     </w:sectPr>
   </w:body>
 </w:document>
 </file>
 
+<file path=word/endnotes.xml><?xml version="1.0" encoding="utf-8"?>
+<w:endnotes xmlns:wpc="http://schemas.microsoft.com/office/word/2010/wordprocessingCanvas" xmlns:cx="http://schemas.microsoft.com/office/drawing/2014/chartex" xmlns:cx1="http://schemas.microsoft.com/office/drawing/2015/9/8/chartex" xmlns:cx2="http://schemas.microsoft.com/office/drawing/2015/10/21/chartex" xmlns:cx3="http://schemas.microsoft.com/office/drawing/2016/5/9/chartex" xmlns:cx4="http://schemas.microsoft.com/office/drawing/2016/5/10/chartex" xmlns:cx5="http://schemas.microsoft.com/office/drawing/2016/5/11/chartex" xmlns:cx6="http://schemas.microsoft.com/office/drawing/2016/5/12/chartex" xmlns:cx7="http://schemas.microsoft.com/office/drawing/2016/5/13/chartex" xmlns:cx8="http://schemas.microsoft.com/office/drawing/2016/5/14/chartex" xmlns:mc="http://schemas.openxmlformats.org/markup-compatibility/2006" xmlns:aink="http://schemas.microsoft.com/office/drawing/2016/ink" xmlns:am3d="http://schemas.microsoft.com/office/drawing/2017/model3d" xmlns:o="urn:schemas-microsoft-com:office:office" xmlns:oel="http://schemas.microsoft.com/office/2019/extlst" xmlns:r="http://schemas.openxmlformats.org/officeDocument/2006/relationships" xmlns:m="http://schemas.openxmlformats.org/officeDocument/2006/math" xmlns:v="urn:schemas-microsoft-com:vml" xmlns:wp14="http://schemas.microsoft.com/office/word/2010/wordprocessingDrawing" xmlns:wp="http://schemas.openxmlformats.org/drawingml/2006/wordprocessingDrawing" xmlns:w10="urn:schemas-microsoft-com:office:word" xmlns:w="http://schemas.openxmlformats.org/wordprocessingml/2006/main" xmlns:w14="http://schemas.microsoft.com/office/word/2010/wordml" xmlns:w15="http://schemas.microsoft.com/office/word/2012/wordml" xmlns:w16cex="http://schemas.microsoft.com/office/word/2018/wordml/cex" xmlns:w16cid="http://schemas.microsoft.com/office/word/2016/wordml/cid" xmlns:w16="http://schemas.microsoft.com/office/word/2018/wordml" xmlns:w16sdtdh="http://schemas.microsoft.com/office/word/2020/wordml/sdtdatahash" xmlns:w16se="http://schemas.microsoft.com/office/word/2015/wordml/symex" xmlns:wpg="http://schemas.microsoft.com/office/word/2010/wordprocessingGroup" xmlns:wpi="http://schemas.microsoft.com/office/word/2010/wordprocessingInk" xmlns:wne="http://schemas.microsoft.com/office/word/2006/wordml" xmlns:wps="http://schemas.microsoft.com/office/word/2010/wordprocessingShape" mc:Ignorable="w14 w15 w16se w16cid w16 w16cex w16sdtdh wp14">
+  <w:endnote w:type="separator" w:id="-1">
+    <w:p>
+      <w:r>
+        <w:separator/>
+      </w:r>
+    </w:p>
+  </w:endnote>
+  <w:endnote w:type="continuationSeparator" w:id="0">
+    <w:p>
+      <w:r>
+        <w:continuationSeparator/>
+      </w:r>
+    </w:p>
+  </w:endnote>
+</w:endnotes>
+</file>
+
 <file path=word/footer1.xml><?xml version="1.0" encoding="utf-8"?>
-<w:ftr xmlns:o="urn:schemas-microsoft-com:office:office" xmlns:r="http://schemas.openxmlformats.org/officeDocument/2006/relationships" xmlns:v="urn:schemas-microsoft-com:vml" xmlns:w="http://schemas.openxmlformats.org/wordprocessingml/2006/main" xmlns:w10="urn:schemas-microsoft-com:office:word" xmlns:wp="http://schemas.openxmlformats.org/drawingml/2006/wordprocessingDrawing" xmlns:wps="http://schemas.microsoft.com/office/word/2010/wordprocessingShape" xmlns:wpg="http://schemas.microsoft.com/office/word/2010/wordprocessingGroup" xmlns:mc="http://schemas.openxmlformats.org/markup-compatibility/2006" xmlns:wp14="http://schemas.microsoft.com/office/word/2010/wordprocessingDrawing" xmlns:w14="http://schemas.microsoft.com/office/word/2010/wordml" xmlns:w15="http://schemas.microsoft.com/office/word/2012/wordml" mc:Ignorable="w14 wp14 w15">
+<w:ftr xmlns:wpc="http://schemas.microsoft.com/office/word/2010/wordprocessingCanvas" xmlns:cx="http://schemas.microsoft.com/office/drawing/2014/chartex" xmlns:cx1="http://schemas.microsoft.com/office/drawing/2015/9/8/chartex" xmlns:cx2="http://schemas.microsoft.com/office/drawing/2015/10/21/chartex" xmlns:cx3="http://schemas.microsoft.com/office/drawing/2016/5/9/chartex" xmlns:cx4="http://schemas.microsoft.com/office/drawing/2016/5/10/chartex" xmlns:cx5="http://schemas.microsoft.com/office/drawing/2016/5/11/chartex" xmlns:cx6="http://schemas.microsoft.com/office/drawing/2016/5/12/chartex" xmlns:cx7="http://schemas.microsoft.com/office/drawing/2016/5/13/chartex" xmlns:cx8="http://schemas.microsoft.com/office/drawing/2016/5/14/chartex" xmlns:mc="http://schemas.openxmlformats.org/markup-compatibility/2006" xmlns:aink="http://schemas.microsoft.com/office/drawing/2016/ink" xmlns:am3d="http://schemas.microsoft.com/office/drawing/2017/model3d" xmlns:o="urn:schemas-microsoft-com:office:office" xmlns:oel="http://schemas.microsoft.com/office/2019/extlst" xmlns:r="http://schemas.openxmlformats.org/officeDocument/2006/relationships" xmlns:m="http://schemas.openxmlformats.org/officeDocument/2006/math" xmlns:v="urn:schemas-microsoft-com:vml" xmlns:wp14="http://schemas.microsoft.com/office/word/2010/wordprocessingDrawing" xmlns:wp="http://schemas.openxmlformats.org/drawingml/2006/wordprocessingDrawing" xmlns:w10="urn:schemas-microsoft-com:office:word" xmlns:w="http://schemas.openxmlformats.org/wordprocessingml/2006/main" xmlns:w14="http://schemas.microsoft.com/office/word/2010/wordml" xmlns:w15="http://schemas.microsoft.com/office/word/2012/wordml" xmlns:w16cex="http://schemas.microsoft.com/office/word/2018/wordml/cex" xmlns:w16cid="http://schemas.microsoft.com/office/word/2016/wordml/cid" xmlns:w16="http://schemas.microsoft.com/office/word/2018/wordml" xmlns:w16sdtdh="http://schemas.microsoft.com/office/word/2020/wordml/sdtdatahash" xmlns:w16se="http://schemas.microsoft.com/office/word/2015/wordml/symex" xmlns:wpg="http://schemas.microsoft.com/office/word/2010/wordprocessingGroup" xmlns:wpi="http://schemas.microsoft.com/office/word/2010/wordprocessingInk" xmlns:wne="http://schemas.microsoft.com/office/word/2006/wordml" xmlns:wps="http://schemas.microsoft.com/office/word/2010/wordprocessingShape" mc:Ignorable="w14 w15 w16se w16cid w16 w16cex w16sdtdh wp14">
   <w:p>
     <w:pPr>
-      <w:pStyle w:val="Footer"/>
-      <w:spacing w:before="90" w:after="0"/>
+      <w:pStyle w:val="Rodap"/>
+      <w:spacing w:before="90"/>
       <w:ind w:right="106"/>
       <w:jc w:val="right"/>
       <w:rPr>
@@ -2198,18 +2101,11 @@
         <w:szCs w:val="24"/>
       </w:rPr>
     </w:pPr>
-    <w:r>
-      <w:rPr>
-        <w:sz w:val="24"/>
-        <w:szCs w:val="24"/>
-      </w:rPr>
-    </w:r>
   </w:p>
   <w:p>
     <w:pPr>
-      <w:pStyle w:val="Footer"/>
+      <w:pStyle w:val="Rodap"/>
       <w:jc w:val="center"/>
-      <w:rPr/>
     </w:pPr>
     <w:r>
       <w:rPr>
@@ -2316,12 +2212,11 @@
 </file>
 
 <file path=word/footer2.xml><?xml version="1.0" encoding="utf-8"?>
-<w:ftr xmlns:o="urn:schemas-microsoft-com:office:office" xmlns:r="http://schemas.openxmlformats.org/officeDocument/2006/relationships" xmlns:v="urn:schemas-microsoft-com:vml" xmlns:w="http://schemas.openxmlformats.org/wordprocessingml/2006/main" xmlns:w10="urn:schemas-microsoft-com:office:word" xmlns:wp="http://schemas.openxmlformats.org/drawingml/2006/wordprocessingDrawing" xmlns:wps="http://schemas.microsoft.com/office/word/2010/wordprocessingShape" xmlns:wpg="http://schemas.microsoft.com/office/word/2010/wordprocessingGroup" xmlns:mc="http://schemas.openxmlformats.org/markup-compatibility/2006" xmlns:wp14="http://schemas.microsoft.com/office/word/2010/wordprocessingDrawing" xmlns:w14="http://schemas.microsoft.com/office/word/2010/wordml" xmlns:w15="http://schemas.microsoft.com/office/word/2012/wordml" mc:Ignorable="w14 wp14 w15">
+<w:ftr xmlns:wpc="http://schemas.microsoft.com/office/word/2010/wordprocessingCanvas" xmlns:cx="http://schemas.microsoft.com/office/drawing/2014/chartex" xmlns:cx1="http://schemas.microsoft.com/office/drawing/2015/9/8/chartex" xmlns:cx2="http://schemas.microsoft.com/office/drawing/2015/10/21/chartex" xmlns:cx3="http://schemas.microsoft.com/office/drawing/2016/5/9/chartex" xmlns:cx4="http://schemas.microsoft.com/office/drawing/2016/5/10/chartex" xmlns:cx5="http://schemas.microsoft.com/office/drawing/2016/5/11/chartex" xmlns:cx6="http://schemas.microsoft.com/office/drawing/2016/5/12/chartex" xmlns:cx7="http://schemas.microsoft.com/office/drawing/2016/5/13/chartex" xmlns:cx8="http://schemas.microsoft.com/office/drawing/2016/5/14/chartex" xmlns:mc="http://schemas.openxmlformats.org/markup-compatibility/2006" xmlns:aink="http://schemas.microsoft.com/office/drawing/2016/ink" xmlns:am3d="http://schemas.microsoft.com/office/drawing/2017/model3d" xmlns:o="urn:schemas-microsoft-com:office:office" xmlns:oel="http://schemas.microsoft.com/office/2019/extlst" xmlns:r="http://schemas.openxmlformats.org/officeDocument/2006/relationships" xmlns:m="http://schemas.openxmlformats.org/officeDocument/2006/math" xmlns:v="urn:schemas-microsoft-com:vml" xmlns:wp14="http://schemas.microsoft.com/office/word/2010/wordprocessingDrawing" xmlns:wp="http://schemas.openxmlformats.org/drawingml/2006/wordprocessingDrawing" xmlns:w10="urn:schemas-microsoft-com:office:word" xmlns:w="http://schemas.openxmlformats.org/wordprocessingml/2006/main" xmlns:w14="http://schemas.microsoft.com/office/word/2010/wordml" xmlns:w15="http://schemas.microsoft.com/office/word/2012/wordml" xmlns:w16cex="http://schemas.microsoft.com/office/word/2018/wordml/cex" xmlns:w16cid="http://schemas.microsoft.com/office/word/2016/wordml/cid" xmlns:w16="http://schemas.microsoft.com/office/word/2018/wordml" xmlns:w16sdtdh="http://schemas.microsoft.com/office/word/2020/wordml/sdtdatahash" xmlns:w16se="http://schemas.microsoft.com/office/word/2015/wordml/symex" xmlns:wpg="http://schemas.microsoft.com/office/word/2010/wordprocessingGroup" xmlns:wpi="http://schemas.microsoft.com/office/word/2010/wordprocessingInk" xmlns:wne="http://schemas.microsoft.com/office/word/2006/wordml" xmlns:wps="http://schemas.microsoft.com/office/word/2010/wordprocessingShape" mc:Ignorable="w14 w15 w16se w16cid w16 w16cex w16sdtdh wp14">
   <w:p>
     <w:pPr>
-      <w:pStyle w:val="Footer"/>
+      <w:pStyle w:val="Rodap"/>
       <w:jc w:val="center"/>
-      <w:rPr/>
     </w:pPr>
     <w:bookmarkStart w:id="0" w:name="_Hlk103169821"/>
     <w:r>
@@ -2438,7 +2333,7 @@
   </w:p>
   <w:p>
     <w:pPr>
-      <w:pStyle w:val="Footer"/>
+      <w:pStyle w:val="Rodap"/>
       <w:jc w:val="right"/>
       <w:rPr>
         <w:color w:val="FF0000"/>
@@ -2448,20 +2343,52 @@
       <w:rPr>
         <w:color w:val="FF0000"/>
       </w:rPr>
-      <w:t>{{NUP_portaria}}</w:t>
+      <w:t>{{</w:t>
+    </w:r>
+    <w:proofErr w:type="spellStart"/>
+    <w:r>
+      <w:rPr>
+        <w:color w:val="FF0000"/>
+      </w:rPr>
+      <w:t>NUP_portaria</w:t>
+    </w:r>
+    <w:proofErr w:type="spellEnd"/>
+    <w:r>
+      <w:rPr>
+        <w:color w:val="FF0000"/>
+      </w:rPr>
+      <w:t>}}</w:t>
     </w:r>
   </w:p>
 </w:ftr>
 </file>
 
+<file path=word/footnotes.xml><?xml version="1.0" encoding="utf-8"?>
+<w:footnotes xmlns:wpc="http://schemas.microsoft.com/office/word/2010/wordprocessingCanvas" xmlns:cx="http://schemas.microsoft.com/office/drawing/2014/chartex" xmlns:cx1="http://schemas.microsoft.com/office/drawing/2015/9/8/chartex" xmlns:cx2="http://schemas.microsoft.com/office/drawing/2015/10/21/chartex" xmlns:cx3="http://schemas.microsoft.com/office/drawing/2016/5/9/chartex" xmlns:cx4="http://schemas.microsoft.com/office/drawing/2016/5/10/chartex" xmlns:cx5="http://schemas.microsoft.com/office/drawing/2016/5/11/chartex" xmlns:cx6="http://schemas.microsoft.com/office/drawing/2016/5/12/chartex" xmlns:cx7="http://schemas.microsoft.com/office/drawing/2016/5/13/chartex" xmlns:cx8="http://schemas.microsoft.com/office/drawing/2016/5/14/chartex" xmlns:mc="http://schemas.openxmlformats.org/markup-compatibility/2006" xmlns:aink="http://schemas.microsoft.com/office/drawing/2016/ink" xmlns:am3d="http://schemas.microsoft.com/office/drawing/2017/model3d" xmlns:o="urn:schemas-microsoft-com:office:office" xmlns:oel="http://schemas.microsoft.com/office/2019/extlst" xmlns:r="http://schemas.openxmlformats.org/officeDocument/2006/relationships" xmlns:m="http://schemas.openxmlformats.org/officeDocument/2006/math" xmlns:v="urn:schemas-microsoft-com:vml" xmlns:wp14="http://schemas.microsoft.com/office/word/2010/wordprocessingDrawing" xmlns:wp="http://schemas.openxmlformats.org/drawingml/2006/wordprocessingDrawing" xmlns:w10="urn:schemas-microsoft-com:office:word" xmlns:w="http://schemas.openxmlformats.org/wordprocessingml/2006/main" xmlns:w14="http://schemas.microsoft.com/office/word/2010/wordml" xmlns:w15="http://schemas.microsoft.com/office/word/2012/wordml" xmlns:w16cex="http://schemas.microsoft.com/office/word/2018/wordml/cex" xmlns:w16cid="http://schemas.microsoft.com/office/word/2016/wordml/cid" xmlns:w16="http://schemas.microsoft.com/office/word/2018/wordml" xmlns:w16sdtdh="http://schemas.microsoft.com/office/word/2020/wordml/sdtdatahash" xmlns:w16se="http://schemas.microsoft.com/office/word/2015/wordml/symex" xmlns:wpg="http://schemas.microsoft.com/office/word/2010/wordprocessingGroup" xmlns:wpi="http://schemas.microsoft.com/office/word/2010/wordprocessingInk" xmlns:wne="http://schemas.microsoft.com/office/word/2006/wordml" xmlns:wps="http://schemas.microsoft.com/office/word/2010/wordprocessingShape" mc:Ignorable="w14 w15 w16se w16cid w16 w16cex w16sdtdh wp14">
+  <w:footnote w:type="separator" w:id="-1">
+    <w:p>
+      <w:r>
+        <w:separator/>
+      </w:r>
+    </w:p>
+  </w:footnote>
+  <w:footnote w:type="continuationSeparator" w:id="0">
+    <w:p>
+      <w:r>
+        <w:continuationSeparator/>
+      </w:r>
+    </w:p>
+  </w:footnote>
+</w:footnotes>
+</file>
+
 <file path=word/header1.xml><?xml version="1.0" encoding="utf-8"?>
-<w:hdr xmlns:o="urn:schemas-microsoft-com:office:office" xmlns:r="http://schemas.openxmlformats.org/officeDocument/2006/relationships" xmlns:v="urn:schemas-microsoft-com:vml" xmlns:w="http://schemas.openxmlformats.org/wordprocessingml/2006/main" xmlns:w10="urn:schemas-microsoft-com:office:word" xmlns:wp="http://schemas.openxmlformats.org/drawingml/2006/wordprocessingDrawing" xmlns:wps="http://schemas.microsoft.com/office/word/2010/wordprocessingShape" xmlns:wpg="http://schemas.microsoft.com/office/word/2010/wordprocessingGroup" xmlns:mc="http://schemas.openxmlformats.org/markup-compatibility/2006" xmlns:wp14="http://schemas.microsoft.com/office/word/2010/wordprocessingDrawing" xmlns:w14="http://schemas.microsoft.com/office/word/2010/wordml" xmlns:w15="http://schemas.microsoft.com/office/word/2012/wordml" mc:Ignorable="w14 wp14 w15">
+<w:hdr xmlns:wpc="http://schemas.microsoft.com/office/word/2010/wordprocessingCanvas" xmlns:cx="http://schemas.microsoft.com/office/drawing/2014/chartex" xmlns:cx1="http://schemas.microsoft.com/office/drawing/2015/9/8/chartex" xmlns:cx2="http://schemas.microsoft.com/office/drawing/2015/10/21/chartex" xmlns:cx3="http://schemas.microsoft.com/office/drawing/2016/5/9/chartex" xmlns:cx4="http://schemas.microsoft.com/office/drawing/2016/5/10/chartex" xmlns:cx5="http://schemas.microsoft.com/office/drawing/2016/5/11/chartex" xmlns:cx6="http://schemas.microsoft.com/office/drawing/2016/5/12/chartex" xmlns:cx7="http://schemas.microsoft.com/office/drawing/2016/5/13/chartex" xmlns:cx8="http://schemas.microsoft.com/office/drawing/2016/5/14/chartex" xmlns:mc="http://schemas.openxmlformats.org/markup-compatibility/2006" xmlns:aink="http://schemas.microsoft.com/office/drawing/2016/ink" xmlns:am3d="http://schemas.microsoft.com/office/drawing/2017/model3d" xmlns:o="urn:schemas-microsoft-com:office:office" xmlns:oel="http://schemas.microsoft.com/office/2019/extlst" xmlns:r="http://schemas.openxmlformats.org/officeDocument/2006/relationships" xmlns:m="http://schemas.openxmlformats.org/officeDocument/2006/math" xmlns:v="urn:schemas-microsoft-com:vml" xmlns:wp14="http://schemas.microsoft.com/office/word/2010/wordprocessingDrawing" xmlns:wp="http://schemas.openxmlformats.org/drawingml/2006/wordprocessingDrawing" xmlns:w10="urn:schemas-microsoft-com:office:word" xmlns:w="http://schemas.openxmlformats.org/wordprocessingml/2006/main" xmlns:w14="http://schemas.microsoft.com/office/word/2010/wordml" xmlns:w15="http://schemas.microsoft.com/office/word/2012/wordml" xmlns:w16cex="http://schemas.microsoft.com/office/word/2018/wordml/cex" xmlns:w16cid="http://schemas.microsoft.com/office/word/2016/wordml/cid" xmlns:w16="http://schemas.microsoft.com/office/word/2018/wordml" xmlns:w16sdtdh="http://schemas.microsoft.com/office/word/2020/wordml/sdtdatahash" xmlns:w16se="http://schemas.microsoft.com/office/word/2015/wordml/symex" xmlns:wpg="http://schemas.microsoft.com/office/word/2010/wordprocessingGroup" xmlns:wpi="http://schemas.microsoft.com/office/word/2010/wordprocessingInk" xmlns:wne="http://schemas.microsoft.com/office/word/2006/wordml" xmlns:wps="http://schemas.microsoft.com/office/word/2010/wordprocessingShape" mc:Ignorable="w14 w15 w16se w16cid w16 w16cex w16sdtdh wp14">
   <w:p>
     <w:pPr>
       <w:pStyle w:val="Textbody"/>
-      <w:spacing w:before="82" w:after="0"/>
+      <w:spacing w:before="82"/>
       <w:jc w:val="right"/>
-      <w:rPr/>
     </w:pPr>
     <w:r>
       <w:rPr>
@@ -2533,323 +2460,18 @@
   </w:p>
   <w:p>
     <w:pPr>
-      <w:pStyle w:val="Header"/>
-      <w:rPr/>
+      <w:pStyle w:val="Cabealho"/>
     </w:pPr>
-    <w:r>
-      <w:rPr/>
-    </w:r>
   </w:p>
 </w:hdr>
 </file>
 
 <file path=word/numbering.xml><?xml version="1.0" encoding="utf-8"?>
-<w:numbering xmlns:w="http://schemas.openxmlformats.org/wordprocessingml/2006/main" xmlns:o="urn:schemas-microsoft-com:office:office" xmlns:r="http://schemas.openxmlformats.org/officeDocument/2006/relationships" xmlns:v="urn:schemas-microsoft-com:vml" xmlns:mc="http://schemas.openxmlformats.org/markup-compatibility/2006" xmlns:w14="http://schemas.microsoft.com/office/word/2010/wordml" mc:Ignorable="w14">
-  <w:abstractNum w:abstractNumId="1">
-    <w:lvl w:ilvl="0">
-      <w:start w:val="1"/>
-      <w:numFmt w:val="lowerLetter"/>
-      <w:lvlText w:val="%1)"/>
-      <w:lvlJc w:val="left"/>
-      <w:pPr>
-        <w:tabs>
-          <w:tab w:val="num" w:pos="0"/>
-        </w:tabs>
-        <w:ind w:left="2045" w:hanging="242"/>
-      </w:pPr>
-      <w:rPr>
-        <w:sz w:val="24"/>
-        <w:szCs w:val="24"/>
-        <w:w w:val="100"/>
-        <w:lang w:val="pt-PT" w:eastAsia="en-US" w:bidi="ar-SA"/>
-      </w:rPr>
-    </w:lvl>
-    <w:lvl w:ilvl="1">
-      <w:start w:val="1"/>
-      <w:numFmt w:val="lowerLetter"/>
-      <w:lvlText w:val="%1.%2"/>
-      <w:lvlJc w:val="left"/>
-      <w:pPr>
-        <w:tabs>
-          <w:tab w:val="num" w:pos="0"/>
-        </w:tabs>
-        <w:ind w:left="104" w:hanging="268"/>
-      </w:pPr>
-      <w:rPr>
-        <w:sz w:val="24"/>
-        <w:spacing w:val="-1"/>
-        <w:szCs w:val="24"/>
-        <w:w w:val="100"/>
-        <w:rFonts w:eastAsia="Calibri" w:cs="Calibri"/>
-        <w:lang w:val="pt-PT" w:eastAsia="en-US" w:bidi="ar-SA"/>
-      </w:rPr>
-    </w:lvl>
-    <w:lvl w:ilvl="2">
-      <w:start w:val="0"/>
-      <w:numFmt w:val="bullet"/>
-      <w:lvlText w:val=""/>
-      <w:lvlJc w:val="left"/>
-      <w:pPr>
-        <w:tabs>
-          <w:tab w:val="num" w:pos="0"/>
-        </w:tabs>
-        <w:ind w:left="2876" w:hanging="268"/>
-      </w:pPr>
-      <w:rPr>
-        <w:rFonts w:ascii="Symbol" w:hAnsi="Symbol" w:cs="Symbol" w:hint="default"/>
-        <w:lang w:val="pt-PT" w:eastAsia="en-US" w:bidi="ar-SA"/>
-      </w:rPr>
-    </w:lvl>
-    <w:lvl w:ilvl="3">
-      <w:start w:val="0"/>
-      <w:numFmt w:val="bullet"/>
-      <w:lvlText w:val=""/>
-      <w:lvlJc w:val="left"/>
-      <w:pPr>
-        <w:tabs>
-          <w:tab w:val="num" w:pos="0"/>
-        </w:tabs>
-        <w:ind w:left="3712" w:hanging="268"/>
-      </w:pPr>
-      <w:rPr>
-        <w:rFonts w:ascii="Symbol" w:hAnsi="Symbol" w:cs="Symbol" w:hint="default"/>
-        <w:lang w:val="pt-PT" w:eastAsia="en-US" w:bidi="ar-SA"/>
-      </w:rPr>
-    </w:lvl>
-    <w:lvl w:ilvl="4">
-      <w:start w:val="0"/>
-      <w:numFmt w:val="bullet"/>
-      <w:lvlText w:val=""/>
-      <w:lvlJc w:val="left"/>
-      <w:pPr>
-        <w:tabs>
-          <w:tab w:val="num" w:pos="0"/>
-        </w:tabs>
-        <w:ind w:left="4548" w:hanging="268"/>
-      </w:pPr>
-      <w:rPr>
-        <w:rFonts w:ascii="Symbol" w:hAnsi="Symbol" w:cs="Symbol" w:hint="default"/>
-        <w:lang w:val="pt-PT" w:eastAsia="en-US" w:bidi="ar-SA"/>
-      </w:rPr>
-    </w:lvl>
-    <w:lvl w:ilvl="5">
-      <w:start w:val="0"/>
-      <w:numFmt w:val="bullet"/>
-      <w:lvlText w:val=""/>
-      <w:lvlJc w:val="left"/>
-      <w:pPr>
-        <w:tabs>
-          <w:tab w:val="num" w:pos="0"/>
-        </w:tabs>
-        <w:ind w:left="5384" w:hanging="268"/>
-      </w:pPr>
-      <w:rPr>
-        <w:rFonts w:ascii="Symbol" w:hAnsi="Symbol" w:cs="Symbol" w:hint="default"/>
-        <w:lang w:val="pt-PT" w:eastAsia="en-US" w:bidi="ar-SA"/>
-      </w:rPr>
-    </w:lvl>
-    <w:lvl w:ilvl="6">
-      <w:start w:val="0"/>
-      <w:numFmt w:val="bullet"/>
-      <w:lvlText w:val=""/>
-      <w:lvlJc w:val="left"/>
-      <w:pPr>
-        <w:tabs>
-          <w:tab w:val="num" w:pos="0"/>
-        </w:tabs>
-        <w:ind w:left="6221" w:hanging="268"/>
-      </w:pPr>
-      <w:rPr>
-        <w:rFonts w:ascii="Symbol" w:hAnsi="Symbol" w:cs="Symbol" w:hint="default"/>
-        <w:lang w:val="pt-PT" w:eastAsia="en-US" w:bidi="ar-SA"/>
-      </w:rPr>
-    </w:lvl>
-    <w:lvl w:ilvl="7">
-      <w:start w:val="0"/>
-      <w:numFmt w:val="bullet"/>
-      <w:lvlText w:val=""/>
-      <w:lvlJc w:val="left"/>
-      <w:pPr>
-        <w:tabs>
-          <w:tab w:val="num" w:pos="0"/>
-        </w:tabs>
-        <w:ind w:left="7057" w:hanging="268"/>
-      </w:pPr>
-      <w:rPr>
-        <w:rFonts w:ascii="Symbol" w:hAnsi="Symbol" w:cs="Symbol" w:hint="default"/>
-        <w:lang w:val="pt-PT" w:eastAsia="en-US" w:bidi="ar-SA"/>
-      </w:rPr>
-    </w:lvl>
-    <w:lvl w:ilvl="8">
-      <w:start w:val="0"/>
-      <w:numFmt w:val="bullet"/>
-      <w:lvlText w:val=""/>
-      <w:lvlJc w:val="left"/>
-      <w:pPr>
-        <w:tabs>
-          <w:tab w:val="num" w:pos="0"/>
-        </w:tabs>
-        <w:ind w:left="7893" w:hanging="268"/>
-      </w:pPr>
-      <w:rPr>
-        <w:rFonts w:ascii="Symbol" w:hAnsi="Symbol" w:cs="Symbol" w:hint="default"/>
-        <w:lang w:val="pt-PT" w:eastAsia="en-US" w:bidi="ar-SA"/>
-      </w:rPr>
-    </w:lvl>
-  </w:abstractNum>
-  <w:abstractNum w:abstractNumId="2">
-    <w:lvl w:ilvl="0">
-      <w:start w:val="1"/>
-      <w:numFmt w:val="lowerLetter"/>
-      <w:lvlText w:val="%1"/>
-      <w:lvlJc w:val="left"/>
-      <w:pPr>
-        <w:tabs>
-          <w:tab w:val="num" w:pos="0"/>
-        </w:tabs>
-        <w:ind w:left="2045" w:hanging="242"/>
-      </w:pPr>
-      <w:rPr>
-        <w:sz w:val="24"/>
-        <w:szCs w:val="24"/>
-        <w:w w:val="100"/>
-        <w:rFonts w:eastAsia="Calibri" w:cs="Calibri"/>
-        <w:lang w:val="pt-PT" w:eastAsia="en-US" w:bidi="ar-SA"/>
-      </w:rPr>
-    </w:lvl>
-    <w:lvl w:ilvl="1">
-      <w:start w:val="1"/>
-      <w:numFmt w:val="lowerLetter"/>
-      <w:lvlText w:val="%2)"/>
-      <w:lvlJc w:val="left"/>
-      <w:pPr>
-        <w:tabs>
-          <w:tab w:val="num" w:pos="0"/>
-        </w:tabs>
-        <w:ind w:left="104" w:hanging="268"/>
-      </w:pPr>
-      <w:rPr>
-        <w:sz w:val="24"/>
-        <w:spacing w:val="-1"/>
-        <w:szCs w:val="24"/>
-        <w:w w:val="100"/>
-        <w:lang w:val="pt-PT" w:eastAsia="en-US" w:bidi="ar-SA"/>
-      </w:rPr>
-    </w:lvl>
-    <w:lvl w:ilvl="2">
-      <w:start w:val="0"/>
-      <w:numFmt w:val="bullet"/>
-      <w:lvlText w:val=""/>
-      <w:lvlJc w:val="left"/>
-      <w:pPr>
-        <w:tabs>
-          <w:tab w:val="num" w:pos="0"/>
-        </w:tabs>
-        <w:ind w:left="2876" w:hanging="268"/>
-      </w:pPr>
-      <w:rPr>
-        <w:rFonts w:ascii="Symbol" w:hAnsi="Symbol" w:cs="Symbol" w:hint="default"/>
-        <w:lang w:val="pt-PT" w:eastAsia="en-US" w:bidi="ar-SA"/>
-      </w:rPr>
-    </w:lvl>
-    <w:lvl w:ilvl="3">
-      <w:start w:val="0"/>
-      <w:numFmt w:val="bullet"/>
-      <w:lvlText w:val=""/>
-      <w:lvlJc w:val="left"/>
-      <w:pPr>
-        <w:tabs>
-          <w:tab w:val="num" w:pos="0"/>
-        </w:tabs>
-        <w:ind w:left="3712" w:hanging="268"/>
-      </w:pPr>
-      <w:rPr>
-        <w:rFonts w:ascii="Symbol" w:hAnsi="Symbol" w:cs="Symbol" w:hint="default"/>
-        <w:lang w:val="pt-PT" w:eastAsia="en-US" w:bidi="ar-SA"/>
-      </w:rPr>
-    </w:lvl>
-    <w:lvl w:ilvl="4">
-      <w:start w:val="0"/>
-      <w:numFmt w:val="bullet"/>
-      <w:lvlText w:val=""/>
-      <w:lvlJc w:val="left"/>
-      <w:pPr>
-        <w:tabs>
-          <w:tab w:val="num" w:pos="0"/>
-        </w:tabs>
-        <w:ind w:left="4548" w:hanging="268"/>
-      </w:pPr>
-      <w:rPr>
-        <w:rFonts w:ascii="Symbol" w:hAnsi="Symbol" w:cs="Symbol" w:hint="default"/>
-        <w:lang w:val="pt-PT" w:eastAsia="en-US" w:bidi="ar-SA"/>
-      </w:rPr>
-    </w:lvl>
-    <w:lvl w:ilvl="5">
-      <w:start w:val="0"/>
-      <w:numFmt w:val="bullet"/>
-      <w:lvlText w:val=""/>
-      <w:lvlJc w:val="left"/>
-      <w:pPr>
-        <w:tabs>
-          <w:tab w:val="num" w:pos="0"/>
-        </w:tabs>
-        <w:ind w:left="5384" w:hanging="268"/>
-      </w:pPr>
-      <w:rPr>
-        <w:rFonts w:ascii="Symbol" w:hAnsi="Symbol" w:cs="Symbol" w:hint="default"/>
-        <w:lang w:val="pt-PT" w:eastAsia="en-US" w:bidi="ar-SA"/>
-      </w:rPr>
-    </w:lvl>
-    <w:lvl w:ilvl="6">
-      <w:start w:val="0"/>
-      <w:numFmt w:val="bullet"/>
-      <w:lvlText w:val=""/>
-      <w:lvlJc w:val="left"/>
-      <w:pPr>
-        <w:tabs>
-          <w:tab w:val="num" w:pos="0"/>
-        </w:tabs>
-        <w:ind w:left="6221" w:hanging="268"/>
-      </w:pPr>
-      <w:rPr>
-        <w:rFonts w:ascii="Symbol" w:hAnsi="Symbol" w:cs="Symbol" w:hint="default"/>
-        <w:lang w:val="pt-PT" w:eastAsia="en-US" w:bidi="ar-SA"/>
-      </w:rPr>
-    </w:lvl>
-    <w:lvl w:ilvl="7">
-      <w:start w:val="0"/>
-      <w:numFmt w:val="bullet"/>
-      <w:lvlText w:val=""/>
-      <w:lvlJc w:val="left"/>
-      <w:pPr>
-        <w:tabs>
-          <w:tab w:val="num" w:pos="0"/>
-        </w:tabs>
-        <w:ind w:left="7057" w:hanging="268"/>
-      </w:pPr>
-      <w:rPr>
-        <w:rFonts w:ascii="Symbol" w:hAnsi="Symbol" w:cs="Symbol" w:hint="default"/>
-        <w:lang w:val="pt-PT" w:eastAsia="en-US" w:bidi="ar-SA"/>
-      </w:rPr>
-    </w:lvl>
-    <w:lvl w:ilvl="8">
-      <w:start w:val="0"/>
-      <w:numFmt w:val="bullet"/>
-      <w:lvlText w:val=""/>
-      <w:lvlJc w:val="left"/>
-      <w:pPr>
-        <w:tabs>
-          <w:tab w:val="num" w:pos="0"/>
-        </w:tabs>
-        <w:ind w:left="7893" w:hanging="268"/>
-      </w:pPr>
-      <w:rPr>
-        <w:rFonts w:ascii="Symbol" w:hAnsi="Symbol" w:cs="Symbol" w:hint="default"/>
-        <w:lang w:val="pt-PT" w:eastAsia="en-US" w:bidi="ar-SA"/>
-      </w:rPr>
-    </w:lvl>
-  </w:abstractNum>
-  <w:abstractNum w:abstractNumId="3">
+<w:numbering xmlns:wpc="http://schemas.microsoft.com/office/word/2010/wordprocessingCanvas" xmlns:cx="http://schemas.microsoft.com/office/drawing/2014/chartex" xmlns:cx1="http://schemas.microsoft.com/office/drawing/2015/9/8/chartex" xmlns:cx2="http://schemas.microsoft.com/office/drawing/2015/10/21/chartex" xmlns:cx3="http://schemas.microsoft.com/office/drawing/2016/5/9/chartex" xmlns:cx4="http://schemas.microsoft.com/office/drawing/2016/5/10/chartex" xmlns:cx5="http://schemas.microsoft.com/office/drawing/2016/5/11/chartex" xmlns:cx6="http://schemas.microsoft.com/office/drawing/2016/5/12/chartex" xmlns:cx7="http://schemas.microsoft.com/office/drawing/2016/5/13/chartex" xmlns:cx8="http://schemas.microsoft.com/office/drawing/2016/5/14/chartex" xmlns:mc="http://schemas.openxmlformats.org/markup-compatibility/2006" xmlns:aink="http://schemas.microsoft.com/office/drawing/2016/ink" xmlns:am3d="http://schemas.microsoft.com/office/drawing/2017/model3d" xmlns:o="urn:schemas-microsoft-com:office:office" xmlns:oel="http://schemas.microsoft.com/office/2019/extlst" xmlns:r="http://schemas.openxmlformats.org/officeDocument/2006/relationships" xmlns:m="http://schemas.openxmlformats.org/officeDocument/2006/math" xmlns:v="urn:schemas-microsoft-com:vml" xmlns:wp14="http://schemas.microsoft.com/office/word/2010/wordprocessingDrawing" xmlns:wp="http://schemas.openxmlformats.org/drawingml/2006/wordprocessingDrawing" xmlns:w10="urn:schemas-microsoft-com:office:word" xmlns:w="http://schemas.openxmlformats.org/wordprocessingml/2006/main" xmlns:w14="http://schemas.microsoft.com/office/word/2010/wordml" xmlns:w15="http://schemas.microsoft.com/office/word/2012/wordml" xmlns:w16cex="http://schemas.microsoft.com/office/word/2018/wordml/cex" xmlns:w16cid="http://schemas.microsoft.com/office/word/2016/wordml/cid" xmlns:w16="http://schemas.microsoft.com/office/word/2018/wordml" xmlns:w16sdtdh="http://schemas.microsoft.com/office/word/2020/wordml/sdtdatahash" xmlns:w16se="http://schemas.microsoft.com/office/word/2015/wordml/symex" xmlns:wpg="http://schemas.microsoft.com/office/word/2010/wordprocessingGroup" xmlns:wpi="http://schemas.microsoft.com/office/word/2010/wordprocessingInk" xmlns:wne="http://schemas.microsoft.com/office/word/2006/wordml" xmlns:wps="http://schemas.microsoft.com/office/word/2010/wordprocessingShape" mc:Ignorable="w14 w15 w16se w16cid w16 w16cex w16sdtdh wp14">
+  <w:abstractNum w:abstractNumId="0" w15:restartNumberingAfterBreak="0">
+    <w:nsid w:val="3BF449DF"/>
+    <w:multiLevelType w:val="multilevel"/>
+    <w:tmpl w:val="67D0EF78"/>
     <w:lvl w:ilvl="0">
       <w:start w:val="1"/>
       <w:numFmt w:val="none"/>
@@ -2860,7 +2482,7 @@
         <w:tabs>
           <w:tab w:val="num" w:pos="0"/>
         </w:tabs>
-        <w:ind w:left="0" w:hanging="0"/>
+        <w:ind w:left="0" w:firstLine="0"/>
       </w:pPr>
     </w:lvl>
     <w:lvl w:ilvl="1">
@@ -2873,7 +2495,7 @@
         <w:tabs>
           <w:tab w:val="num" w:pos="0"/>
         </w:tabs>
-        <w:ind w:left="0" w:hanging="0"/>
+        <w:ind w:left="0" w:firstLine="0"/>
       </w:pPr>
     </w:lvl>
     <w:lvl w:ilvl="2">
@@ -2886,7 +2508,7 @@
         <w:tabs>
           <w:tab w:val="num" w:pos="0"/>
         </w:tabs>
-        <w:ind w:left="0" w:hanging="0"/>
+        <w:ind w:left="0" w:firstLine="0"/>
       </w:pPr>
     </w:lvl>
     <w:lvl w:ilvl="3">
@@ -2899,7 +2521,7 @@
         <w:tabs>
           <w:tab w:val="num" w:pos="0"/>
         </w:tabs>
-        <w:ind w:left="0" w:hanging="0"/>
+        <w:ind w:left="0" w:firstLine="0"/>
       </w:pPr>
     </w:lvl>
     <w:lvl w:ilvl="4">
@@ -2912,7 +2534,7 @@
         <w:tabs>
           <w:tab w:val="num" w:pos="0"/>
         </w:tabs>
-        <w:ind w:left="0" w:hanging="0"/>
+        <w:ind w:left="0" w:firstLine="0"/>
       </w:pPr>
     </w:lvl>
     <w:lvl w:ilvl="5">
@@ -2925,7 +2547,7 @@
         <w:tabs>
           <w:tab w:val="num" w:pos="0"/>
         </w:tabs>
-        <w:ind w:left="0" w:hanging="0"/>
+        <w:ind w:left="0" w:firstLine="0"/>
       </w:pPr>
     </w:lvl>
     <w:lvl w:ilvl="6">
@@ -2938,7 +2560,7 @@
         <w:tabs>
           <w:tab w:val="num" w:pos="0"/>
         </w:tabs>
-        <w:ind w:left="0" w:hanging="0"/>
+        <w:ind w:left="0" w:firstLine="0"/>
       </w:pPr>
     </w:lvl>
     <w:lvl w:ilvl="7">
@@ -2951,7 +2573,7 @@
         <w:tabs>
           <w:tab w:val="num" w:pos="0"/>
         </w:tabs>
-        <w:ind w:left="0" w:hanging="0"/>
+        <w:ind w:left="0" w:firstLine="0"/>
       </w:pPr>
     </w:lvl>
     <w:lvl w:ilvl="8">
@@ -2964,28 +2586,324 @@
         <w:tabs>
           <w:tab w:val="num" w:pos="0"/>
         </w:tabs>
-        <w:ind w:left="0" w:hanging="0"/>
+        <w:ind w:left="0" w:firstLine="0"/>
       </w:pPr>
     </w:lvl>
   </w:abstractNum>
-  <w:num w:numId="1">
+  <w:abstractNum w:abstractNumId="1" w15:restartNumberingAfterBreak="0">
+    <w:nsid w:val="491A244B"/>
+    <w:multiLevelType w:val="multilevel"/>
+    <w:tmpl w:val="3A5A1E4C"/>
+    <w:lvl w:ilvl="0">
+      <w:start w:val="1"/>
+      <w:numFmt w:val="lowerLetter"/>
+      <w:lvlText w:val="%1)"/>
+      <w:lvlJc w:val="left"/>
+      <w:pPr>
+        <w:tabs>
+          <w:tab w:val="num" w:pos="0"/>
+        </w:tabs>
+        <w:ind w:left="2045" w:hanging="242"/>
+      </w:pPr>
+      <w:rPr>
+        <w:w w:val="100"/>
+        <w:sz w:val="24"/>
+        <w:szCs w:val="24"/>
+        <w:lang w:val="pt-PT" w:eastAsia="en-US" w:bidi="ar-SA"/>
+      </w:rPr>
+    </w:lvl>
+    <w:lvl w:ilvl="1">
+      <w:start w:val="1"/>
+      <w:numFmt w:val="lowerLetter"/>
+      <w:lvlText w:val="%1.%2"/>
+      <w:lvlJc w:val="left"/>
+      <w:pPr>
+        <w:tabs>
+          <w:tab w:val="num" w:pos="0"/>
+        </w:tabs>
+        <w:ind w:left="104" w:hanging="268"/>
+      </w:pPr>
+      <w:rPr>
+        <w:rFonts w:eastAsia="Calibri" w:cs="Calibri"/>
+        <w:spacing w:val="-1"/>
+        <w:w w:val="100"/>
+        <w:sz w:val="24"/>
+        <w:szCs w:val="24"/>
+        <w:lang w:val="pt-PT" w:eastAsia="en-US" w:bidi="ar-SA"/>
+      </w:rPr>
+    </w:lvl>
+    <w:lvl w:ilvl="2">
+      <w:numFmt w:val="bullet"/>
+      <w:lvlText w:val=""/>
+      <w:lvlJc w:val="left"/>
+      <w:pPr>
+        <w:tabs>
+          <w:tab w:val="num" w:pos="0"/>
+        </w:tabs>
+        <w:ind w:left="2876" w:hanging="268"/>
+      </w:pPr>
+      <w:rPr>
+        <w:rFonts w:ascii="Symbol" w:hAnsi="Symbol" w:cs="Symbol" w:hint="default"/>
+        <w:lang w:val="pt-PT" w:eastAsia="en-US" w:bidi="ar-SA"/>
+      </w:rPr>
+    </w:lvl>
+    <w:lvl w:ilvl="3">
+      <w:numFmt w:val="bullet"/>
+      <w:lvlText w:val=""/>
+      <w:lvlJc w:val="left"/>
+      <w:pPr>
+        <w:tabs>
+          <w:tab w:val="num" w:pos="0"/>
+        </w:tabs>
+        <w:ind w:left="3712" w:hanging="268"/>
+      </w:pPr>
+      <w:rPr>
+        <w:rFonts w:ascii="Symbol" w:hAnsi="Symbol" w:cs="Symbol" w:hint="default"/>
+        <w:lang w:val="pt-PT" w:eastAsia="en-US" w:bidi="ar-SA"/>
+      </w:rPr>
+    </w:lvl>
+    <w:lvl w:ilvl="4">
+      <w:numFmt w:val="bullet"/>
+      <w:lvlText w:val=""/>
+      <w:lvlJc w:val="left"/>
+      <w:pPr>
+        <w:tabs>
+          <w:tab w:val="num" w:pos="0"/>
+        </w:tabs>
+        <w:ind w:left="4548" w:hanging="268"/>
+      </w:pPr>
+      <w:rPr>
+        <w:rFonts w:ascii="Symbol" w:hAnsi="Symbol" w:cs="Symbol" w:hint="default"/>
+        <w:lang w:val="pt-PT" w:eastAsia="en-US" w:bidi="ar-SA"/>
+      </w:rPr>
+    </w:lvl>
+    <w:lvl w:ilvl="5">
+      <w:numFmt w:val="bullet"/>
+      <w:lvlText w:val=""/>
+      <w:lvlJc w:val="left"/>
+      <w:pPr>
+        <w:tabs>
+          <w:tab w:val="num" w:pos="0"/>
+        </w:tabs>
+        <w:ind w:left="5384" w:hanging="268"/>
+      </w:pPr>
+      <w:rPr>
+        <w:rFonts w:ascii="Symbol" w:hAnsi="Symbol" w:cs="Symbol" w:hint="default"/>
+        <w:lang w:val="pt-PT" w:eastAsia="en-US" w:bidi="ar-SA"/>
+      </w:rPr>
+    </w:lvl>
+    <w:lvl w:ilvl="6">
+      <w:numFmt w:val="bullet"/>
+      <w:lvlText w:val=""/>
+      <w:lvlJc w:val="left"/>
+      <w:pPr>
+        <w:tabs>
+          <w:tab w:val="num" w:pos="0"/>
+        </w:tabs>
+        <w:ind w:left="6221" w:hanging="268"/>
+      </w:pPr>
+      <w:rPr>
+        <w:rFonts w:ascii="Symbol" w:hAnsi="Symbol" w:cs="Symbol" w:hint="default"/>
+        <w:lang w:val="pt-PT" w:eastAsia="en-US" w:bidi="ar-SA"/>
+      </w:rPr>
+    </w:lvl>
+    <w:lvl w:ilvl="7">
+      <w:numFmt w:val="bullet"/>
+      <w:lvlText w:val=""/>
+      <w:lvlJc w:val="left"/>
+      <w:pPr>
+        <w:tabs>
+          <w:tab w:val="num" w:pos="0"/>
+        </w:tabs>
+        <w:ind w:left="7057" w:hanging="268"/>
+      </w:pPr>
+      <w:rPr>
+        <w:rFonts w:ascii="Symbol" w:hAnsi="Symbol" w:cs="Symbol" w:hint="default"/>
+        <w:lang w:val="pt-PT" w:eastAsia="en-US" w:bidi="ar-SA"/>
+      </w:rPr>
+    </w:lvl>
+    <w:lvl w:ilvl="8">
+      <w:numFmt w:val="bullet"/>
+      <w:lvlText w:val=""/>
+      <w:lvlJc w:val="left"/>
+      <w:pPr>
+        <w:tabs>
+          <w:tab w:val="num" w:pos="0"/>
+        </w:tabs>
+        <w:ind w:left="7893" w:hanging="268"/>
+      </w:pPr>
+      <w:rPr>
+        <w:rFonts w:ascii="Symbol" w:hAnsi="Symbol" w:cs="Symbol" w:hint="default"/>
+        <w:lang w:val="pt-PT" w:eastAsia="en-US" w:bidi="ar-SA"/>
+      </w:rPr>
+    </w:lvl>
+  </w:abstractNum>
+  <w:abstractNum w:abstractNumId="2" w15:restartNumberingAfterBreak="0">
+    <w:nsid w:val="7BC6244B"/>
+    <w:multiLevelType w:val="multilevel"/>
+    <w:tmpl w:val="251A9F14"/>
+    <w:lvl w:ilvl="0">
+      <w:start w:val="1"/>
+      <w:numFmt w:val="lowerLetter"/>
+      <w:lvlText w:val="%1"/>
+      <w:lvlJc w:val="left"/>
+      <w:pPr>
+        <w:tabs>
+          <w:tab w:val="num" w:pos="0"/>
+        </w:tabs>
+        <w:ind w:left="2045" w:hanging="242"/>
+      </w:pPr>
+      <w:rPr>
+        <w:rFonts w:eastAsia="Calibri" w:cs="Calibri"/>
+        <w:w w:val="100"/>
+        <w:sz w:val="24"/>
+        <w:szCs w:val="24"/>
+        <w:lang w:val="pt-PT" w:eastAsia="en-US" w:bidi="ar-SA"/>
+      </w:rPr>
+    </w:lvl>
+    <w:lvl w:ilvl="1">
+      <w:start w:val="1"/>
+      <w:numFmt w:val="lowerLetter"/>
+      <w:lvlText w:val="%2)"/>
+      <w:lvlJc w:val="left"/>
+      <w:pPr>
+        <w:tabs>
+          <w:tab w:val="num" w:pos="0"/>
+        </w:tabs>
+        <w:ind w:left="104" w:hanging="268"/>
+      </w:pPr>
+      <w:rPr>
+        <w:spacing w:val="-1"/>
+        <w:w w:val="100"/>
+        <w:sz w:val="24"/>
+        <w:szCs w:val="24"/>
+        <w:lang w:val="pt-PT" w:eastAsia="en-US" w:bidi="ar-SA"/>
+      </w:rPr>
+    </w:lvl>
+    <w:lvl w:ilvl="2">
+      <w:numFmt w:val="bullet"/>
+      <w:lvlText w:val=""/>
+      <w:lvlJc w:val="left"/>
+      <w:pPr>
+        <w:tabs>
+          <w:tab w:val="num" w:pos="0"/>
+        </w:tabs>
+        <w:ind w:left="2876" w:hanging="268"/>
+      </w:pPr>
+      <w:rPr>
+        <w:rFonts w:ascii="Symbol" w:hAnsi="Symbol" w:cs="Symbol" w:hint="default"/>
+        <w:lang w:val="pt-PT" w:eastAsia="en-US" w:bidi="ar-SA"/>
+      </w:rPr>
+    </w:lvl>
+    <w:lvl w:ilvl="3">
+      <w:numFmt w:val="bullet"/>
+      <w:lvlText w:val=""/>
+      <w:lvlJc w:val="left"/>
+      <w:pPr>
+        <w:tabs>
+          <w:tab w:val="num" w:pos="0"/>
+        </w:tabs>
+        <w:ind w:left="3712" w:hanging="268"/>
+      </w:pPr>
+      <w:rPr>
+        <w:rFonts w:ascii="Symbol" w:hAnsi="Symbol" w:cs="Symbol" w:hint="default"/>
+        <w:lang w:val="pt-PT" w:eastAsia="en-US" w:bidi="ar-SA"/>
+      </w:rPr>
+    </w:lvl>
+    <w:lvl w:ilvl="4">
+      <w:numFmt w:val="bullet"/>
+      <w:lvlText w:val=""/>
+      <w:lvlJc w:val="left"/>
+      <w:pPr>
+        <w:tabs>
+          <w:tab w:val="num" w:pos="0"/>
+        </w:tabs>
+        <w:ind w:left="4548" w:hanging="268"/>
+      </w:pPr>
+      <w:rPr>
+        <w:rFonts w:ascii="Symbol" w:hAnsi="Symbol" w:cs="Symbol" w:hint="default"/>
+        <w:lang w:val="pt-PT" w:eastAsia="en-US" w:bidi="ar-SA"/>
+      </w:rPr>
+    </w:lvl>
+    <w:lvl w:ilvl="5">
+      <w:numFmt w:val="bullet"/>
+      <w:lvlText w:val=""/>
+      <w:lvlJc w:val="left"/>
+      <w:pPr>
+        <w:tabs>
+          <w:tab w:val="num" w:pos="0"/>
+        </w:tabs>
+        <w:ind w:left="5384" w:hanging="268"/>
+      </w:pPr>
+      <w:rPr>
+        <w:rFonts w:ascii="Symbol" w:hAnsi="Symbol" w:cs="Symbol" w:hint="default"/>
+        <w:lang w:val="pt-PT" w:eastAsia="en-US" w:bidi="ar-SA"/>
+      </w:rPr>
+    </w:lvl>
+    <w:lvl w:ilvl="6">
+      <w:numFmt w:val="bullet"/>
+      <w:lvlText w:val=""/>
+      <w:lvlJc w:val="left"/>
+      <w:pPr>
+        <w:tabs>
+          <w:tab w:val="num" w:pos="0"/>
+        </w:tabs>
+        <w:ind w:left="6221" w:hanging="268"/>
+      </w:pPr>
+      <w:rPr>
+        <w:rFonts w:ascii="Symbol" w:hAnsi="Symbol" w:cs="Symbol" w:hint="default"/>
+        <w:lang w:val="pt-PT" w:eastAsia="en-US" w:bidi="ar-SA"/>
+      </w:rPr>
+    </w:lvl>
+    <w:lvl w:ilvl="7">
+      <w:numFmt w:val="bullet"/>
+      <w:lvlText w:val=""/>
+      <w:lvlJc w:val="left"/>
+      <w:pPr>
+        <w:tabs>
+          <w:tab w:val="num" w:pos="0"/>
+        </w:tabs>
+        <w:ind w:left="7057" w:hanging="268"/>
+      </w:pPr>
+      <w:rPr>
+        <w:rFonts w:ascii="Symbol" w:hAnsi="Symbol" w:cs="Symbol" w:hint="default"/>
+        <w:lang w:val="pt-PT" w:eastAsia="en-US" w:bidi="ar-SA"/>
+      </w:rPr>
+    </w:lvl>
+    <w:lvl w:ilvl="8">
+      <w:numFmt w:val="bullet"/>
+      <w:lvlText w:val=""/>
+      <w:lvlJc w:val="left"/>
+      <w:pPr>
+        <w:tabs>
+          <w:tab w:val="num" w:pos="0"/>
+        </w:tabs>
+        <w:ind w:left="7893" w:hanging="268"/>
+      </w:pPr>
+      <w:rPr>
+        <w:rFonts w:ascii="Symbol" w:hAnsi="Symbol" w:cs="Symbol" w:hint="default"/>
+        <w:lang w:val="pt-PT" w:eastAsia="en-US" w:bidi="ar-SA"/>
+      </w:rPr>
+    </w:lvl>
+  </w:abstractNum>
+  <w:num w:numId="1" w16cid:durableId="492069650">
     <w:abstractNumId w:val="1"/>
   </w:num>
-  <w:num w:numId="2">
+  <w:num w:numId="2" w16cid:durableId="176773007">
     <w:abstractNumId w:val="2"/>
   </w:num>
-  <w:num w:numId="3">
-    <w:abstractNumId w:val="3"/>
+  <w:num w:numId="3" w16cid:durableId="1611280161">
+    <w:abstractNumId w:val="0"/>
   </w:num>
 </w:numbering>
 </file>
 
 <file path=word/styles.xml><?xml version="1.0" encoding="utf-8"?>
-<w:styles xmlns:w="http://schemas.openxmlformats.org/wordprocessingml/2006/main" xmlns:w14="http://schemas.microsoft.com/office/word/2010/wordml" xmlns:mc="http://schemas.openxmlformats.org/markup-compatibility/2006" mc:Ignorable="w14">
+<w:styles xmlns:mc="http://schemas.openxmlformats.org/markup-compatibility/2006" xmlns:r="http://schemas.openxmlformats.org/officeDocument/2006/relationships" xmlns:w="http://schemas.openxmlformats.org/wordprocessingml/2006/main" xmlns:w14="http://schemas.microsoft.com/office/word/2010/wordml" xmlns:w15="http://schemas.microsoft.com/office/word/2012/wordml" xmlns:w16cex="http://schemas.microsoft.com/office/word/2018/wordml/cex" xmlns:w16cid="http://schemas.microsoft.com/office/word/2016/wordml/cid" xmlns:w16="http://schemas.microsoft.com/office/word/2018/wordml" xmlns:w16sdtdh="http://schemas.microsoft.com/office/word/2020/wordml/sdtdatahash" xmlns:w16se="http://schemas.microsoft.com/office/word/2015/wordml/symex" mc:Ignorable="w14 w15 w16se w16cid w16 w16cex w16sdtdh">
   <w:docDefaults>
     <w:rPrDefault>
       <w:rPr>
-        <w:rFonts w:ascii="Calibri" w:hAnsi="Calibri" w:eastAsia="Calibri" w:cs="F"/>
+        <w:rFonts w:ascii="Calibri" w:eastAsia="Calibri" w:hAnsi="Calibri" w:cs="F"/>
         <w:sz w:val="22"/>
         <w:szCs w:val="22"/>
         <w:lang w:val="en-US" w:eastAsia="en-US" w:bidi="ar-SA"/>
@@ -2993,21 +2911,21 @@
     </w:rPrDefault>
     <w:pPrDefault>
       <w:pPr>
-        <w:suppressAutoHyphens w:val="true"/>
+        <w:suppressAutoHyphens/>
       </w:pPr>
     </w:pPrDefault>
   </w:docDefaults>
   <w:latentStyles w:defLockedState="0" w:defUIPriority="99" w:defSemiHidden="0" w:defUnhideWhenUsed="0" w:defQFormat="0" w:count="376">
     <w:lsdException w:name="Normal" w:uiPriority="0" w:qFormat="1"/>
     <w:lsdException w:name="heading 1" w:uiPriority="9" w:qFormat="1"/>
-    <w:lsdException w:name="heading 2" w:uiPriority="9" w:semiHidden="1" w:unhideWhenUsed="1" w:qFormat="1"/>
-    <w:lsdException w:name="heading 3" w:uiPriority="9" w:semiHidden="1" w:unhideWhenUsed="1" w:qFormat="1"/>
-    <w:lsdException w:name="heading 4" w:uiPriority="9" w:semiHidden="1" w:unhideWhenUsed="1" w:qFormat="1"/>
-    <w:lsdException w:name="heading 5" w:uiPriority="9" w:semiHidden="1" w:unhideWhenUsed="1" w:qFormat="1"/>
-    <w:lsdException w:name="heading 6" w:uiPriority="9" w:semiHidden="1" w:unhideWhenUsed="1" w:qFormat="1"/>
-    <w:lsdException w:name="heading 7" w:uiPriority="9" w:semiHidden="1" w:unhideWhenUsed="1" w:qFormat="1"/>
-    <w:lsdException w:name="heading 8" w:uiPriority="9" w:semiHidden="1" w:unhideWhenUsed="1" w:qFormat="1"/>
-    <w:lsdException w:name="heading 9" w:uiPriority="9" w:semiHidden="1" w:unhideWhenUsed="1" w:qFormat="1"/>
+    <w:lsdException w:name="heading 2" w:semiHidden="1" w:uiPriority="9" w:unhideWhenUsed="1" w:qFormat="1"/>
+    <w:lsdException w:name="heading 3" w:semiHidden="1" w:uiPriority="9" w:unhideWhenUsed="1" w:qFormat="1"/>
+    <w:lsdException w:name="heading 4" w:semiHidden="1" w:uiPriority="9" w:unhideWhenUsed="1" w:qFormat="1"/>
+    <w:lsdException w:name="heading 5" w:semiHidden="1" w:uiPriority="9" w:unhideWhenUsed="1" w:qFormat="1"/>
+    <w:lsdException w:name="heading 6" w:semiHidden="1" w:uiPriority="9" w:unhideWhenUsed="1" w:qFormat="1"/>
+    <w:lsdException w:name="heading 7" w:semiHidden="1" w:uiPriority="9" w:unhideWhenUsed="1" w:qFormat="1"/>
+    <w:lsdException w:name="heading 8" w:semiHidden="1" w:uiPriority="9" w:unhideWhenUsed="1" w:qFormat="1"/>
+    <w:lsdException w:name="heading 9" w:semiHidden="1" w:uiPriority="9" w:unhideWhenUsed="1" w:qFormat="1"/>
     <w:lsdException w:name="index 1" w:semiHidden="1" w:unhideWhenUsed="1"/>
     <w:lsdException w:name="index 2" w:semiHidden="1" w:unhideWhenUsed="1"/>
     <w:lsdException w:name="index 3" w:semiHidden="1" w:unhideWhenUsed="1"/>
@@ -3017,22 +2935,22 @@
     <w:lsdException w:name="index 7" w:semiHidden="1" w:unhideWhenUsed="1"/>
     <w:lsdException w:name="index 8" w:semiHidden="1" w:unhideWhenUsed="1"/>
     <w:lsdException w:name="index 9" w:semiHidden="1" w:unhideWhenUsed="1"/>
-    <w:lsdException w:name="toc 1" w:uiPriority="39" w:semiHidden="1" w:unhideWhenUsed="1"/>
-    <w:lsdException w:name="toc 2" w:uiPriority="39" w:semiHidden="1" w:unhideWhenUsed="1"/>
-    <w:lsdException w:name="toc 3" w:uiPriority="39" w:semiHidden="1" w:unhideWhenUsed="1"/>
-    <w:lsdException w:name="toc 4" w:uiPriority="39" w:semiHidden="1" w:unhideWhenUsed="1"/>
-    <w:lsdException w:name="toc 5" w:uiPriority="39" w:semiHidden="1" w:unhideWhenUsed="1"/>
-    <w:lsdException w:name="toc 6" w:uiPriority="39" w:semiHidden="1" w:unhideWhenUsed="1"/>
-    <w:lsdException w:name="toc 7" w:uiPriority="39" w:semiHidden="1" w:unhideWhenUsed="1"/>
-    <w:lsdException w:name="toc 8" w:uiPriority="39" w:semiHidden="1" w:unhideWhenUsed="1"/>
-    <w:lsdException w:name="toc 9" w:uiPriority="39" w:semiHidden="1" w:unhideWhenUsed="1"/>
+    <w:lsdException w:name="toc 1" w:semiHidden="1" w:uiPriority="39" w:unhideWhenUsed="1"/>
+    <w:lsdException w:name="toc 2" w:semiHidden="1" w:uiPriority="39" w:unhideWhenUsed="1"/>
+    <w:lsdException w:name="toc 3" w:semiHidden="1" w:uiPriority="39" w:unhideWhenUsed="1"/>
+    <w:lsdException w:name="toc 4" w:semiHidden="1" w:uiPriority="39" w:unhideWhenUsed="1"/>
+    <w:lsdException w:name="toc 5" w:semiHidden="1" w:uiPriority="39" w:unhideWhenUsed="1"/>
+    <w:lsdException w:name="toc 6" w:semiHidden="1" w:uiPriority="39" w:unhideWhenUsed="1"/>
+    <w:lsdException w:name="toc 7" w:semiHidden="1" w:uiPriority="39" w:unhideWhenUsed="1"/>
+    <w:lsdException w:name="toc 8" w:semiHidden="1" w:uiPriority="39" w:unhideWhenUsed="1"/>
+    <w:lsdException w:name="toc 9" w:semiHidden="1" w:uiPriority="39" w:unhideWhenUsed="1"/>
     <w:lsdException w:name="Normal Indent" w:semiHidden="1" w:unhideWhenUsed="1"/>
     <w:lsdException w:name="footnote text" w:semiHidden="1" w:unhideWhenUsed="1"/>
     <w:lsdException w:name="annotation text" w:semiHidden="1" w:unhideWhenUsed="1"/>
     <w:lsdException w:name="header" w:semiHidden="1" w:unhideWhenUsed="1"/>
     <w:lsdException w:name="footer" w:semiHidden="1" w:unhideWhenUsed="1"/>
     <w:lsdException w:name="index heading" w:semiHidden="1" w:unhideWhenUsed="1"/>
-    <w:lsdException w:name="caption" w:uiPriority="35" w:semiHidden="1" w:unhideWhenUsed="1" w:qFormat="1"/>
+    <w:lsdException w:name="caption" w:semiHidden="1" w:uiPriority="35" w:unhideWhenUsed="1" w:qFormat="1"/>
     <w:lsdException w:name="table of figures" w:semiHidden="1" w:unhideWhenUsed="1"/>
     <w:lsdException w:name="envelope address" w:semiHidden="1" w:unhideWhenUsed="1"/>
     <w:lsdException w:name="envelope return" w:semiHidden="1" w:unhideWhenUsed="1"/>
@@ -3063,7 +2981,7 @@
     <w:lsdException w:name="Title" w:uiPriority="10" w:qFormat="1"/>
     <w:lsdException w:name="Closing" w:semiHidden="1" w:unhideWhenUsed="1"/>
     <w:lsdException w:name="Signature" w:semiHidden="1" w:unhideWhenUsed="1"/>
-    <w:lsdException w:name="Default Paragraph Font" w:uiPriority="1" w:semiHidden="1" w:unhideWhenUsed="1"/>
+    <w:lsdException w:name="Default Paragraph Font" w:semiHidden="1" w:uiPriority="1" w:unhideWhenUsed="1"/>
     <w:lsdException w:name="Body Text" w:semiHidden="1" w:unhideWhenUsed="1"/>
     <w:lsdException w:name="Body Text Indent" w:semiHidden="1" w:unhideWhenUsed="1"/>
     <w:lsdException w:name="List Continue" w:semiHidden="1" w:unhideWhenUsed="1"/>
@@ -3263,8 +3181,8 @@
     <w:lsdException w:name="Subtle Reference" w:uiPriority="31" w:qFormat="1"/>
     <w:lsdException w:name="Intense Reference" w:uiPriority="32" w:qFormat="1"/>
     <w:lsdException w:name="Book Title" w:uiPriority="33" w:qFormat="1"/>
-    <w:lsdException w:name="Bibliography" w:uiPriority="37" w:semiHidden="1" w:unhideWhenUsed="1"/>
-    <w:lsdException w:name="TOC Heading" w:uiPriority="39" w:semiHidden="1" w:unhideWhenUsed="1" w:qFormat="1"/>
+    <w:lsdException w:name="Bibliography" w:semiHidden="1" w:uiPriority="37" w:unhideWhenUsed="1"/>
+    <w:lsdException w:name="TOC Heading" w:semiHidden="1" w:uiPriority="39" w:unhideWhenUsed="1" w:qFormat="1"/>
     <w:lsdException w:name="Plain Table 1" w:uiPriority="41"/>
     <w:lsdException w:name="Plain Table 2" w:uiPriority="42"/>
     <w:lsdException w:name="Plain Table 3" w:uiPriority="43"/>
@@ -3375,47 +3293,52 @@
     <w:lsdException w:name="Unresolved Mention" w:semiHidden="1" w:unhideWhenUsed="1"/>
     <w:lsdException w:name="Smart Link" w:semiHidden="1" w:unhideWhenUsed="1"/>
   </w:latentStyles>
-  <w:style w:type="paragraph" w:styleId="Normal" w:default="1">
+  <w:style w:type="paragraph" w:default="1" w:styleId="Normal">
     <w:name w:val="Normal"/>
     <w:qFormat/>
     <w:pPr>
-      <w:widowControl w:val="false"/>
-      <w:suppressAutoHyphens w:val="true"/>
-      <w:bidi w:val="0"/>
-      <w:spacing w:before="0" w:after="0"/>
-      <w:jc w:val="left"/>
+      <w:widowControl w:val="0"/>
       <w:textAlignment w:val="baseline"/>
     </w:pPr>
-    <w:rPr>
-      <w:rFonts w:ascii="Calibri" w:hAnsi="Calibri" w:eastAsia="Calibri" w:cs="F"/>
-      <w:color w:val="auto"/>
-      <w:kern w:val="0"/>
-      <w:sz w:val="22"/>
-      <w:szCs w:val="22"/>
-      <w:lang w:val="en-US" w:eastAsia="en-US" w:bidi="ar-SA"/>
-    </w:rPr>
   </w:style>
-  <w:style w:type="character" w:styleId="DefaultParagraphFont" w:default="1">
+  <w:style w:type="character" w:default="1" w:styleId="Fontepargpadro">
     <w:name w:val="Default Paragraph Font"/>
     <w:uiPriority w:val="1"/>
     <w:semiHidden/>
     <w:unhideWhenUsed/>
+  </w:style>
+  <w:style w:type="table" w:default="1" w:styleId="Tabelanormal">
+    <w:name w:val="Normal Table"/>
+    <w:uiPriority w:val="99"/>
+    <w:semiHidden/>
+    <w:unhideWhenUsed/>
+    <w:tblPr>
+      <w:tblInd w:w="0" w:type="dxa"/>
+      <w:tblCellMar>
+        <w:top w:w="0" w:type="dxa"/>
+        <w:left w:w="108" w:type="dxa"/>
+        <w:bottom w:w="0" w:type="dxa"/>
+        <w:right w:w="108" w:type="dxa"/>
+      </w:tblCellMar>
+    </w:tblPr>
+  </w:style>
+  <w:style w:type="numbering" w:default="1" w:styleId="Semlista">
+    <w:name w:val="No List"/>
+    <w:uiPriority w:val="99"/>
+    <w:semiHidden/>
+    <w:unhideWhenUsed/>
+  </w:style>
+  <w:style w:type="character" w:customStyle="1" w:styleId="CabealhoChar">
+    <w:name w:val="Cabeçalho Char"/>
+    <w:basedOn w:val="Fontepargpadro"/>
     <w:qFormat/>
-    <w:rPr/>
   </w:style>
-  <w:style w:type="character" w:styleId="CabealhoChar" w:customStyle="1">
-    <w:name w:val="Cabeçalho Char"/>
-    <w:basedOn w:val="DefaultParagraphFont"/>
+  <w:style w:type="character" w:customStyle="1" w:styleId="RodapChar">
+    <w:name w:val="Rodapé Char"/>
+    <w:basedOn w:val="Fontepargpadro"/>
     <w:qFormat/>
-    <w:rPr/>
   </w:style>
-  <w:style w:type="character" w:styleId="RodapChar" w:customStyle="1">
-    <w:name w:val="Rodapé Char"/>
-    <w:basedOn w:val="DefaultParagraphFont"/>
-    <w:qFormat/>
-    <w:rPr/>
-  </w:style>
-  <w:style w:type="character" w:styleId="StrongEmphasis" w:customStyle="1">
+  <w:style w:type="character" w:customStyle="1" w:styleId="StrongEmphasis">
     <w:name w:val="Strong Emphasis"/>
     <w:qFormat/>
     <w:rPr>
@@ -3423,39 +3346,37 @@
       <w:bCs/>
     </w:rPr>
   </w:style>
-  <w:style w:type="paragraph" w:styleId="Ttulo" w:customStyle="1">
-    <w:name w:val="Título"/>
+  <w:style w:type="paragraph" w:customStyle="1" w:styleId="Ttulo1">
+    <w:name w:val="Título1"/>
     <w:basedOn w:val="Standard"/>
     <w:next w:val="Textbody"/>
     <w:qFormat/>
     <w:pPr>
-      <w:keepNext w:val="true"/>
+      <w:keepNext/>
       <w:spacing w:before="240" w:after="120"/>
     </w:pPr>
     <w:rPr>
-      <w:rFonts w:ascii="Liberation Sans" w:hAnsi="Liberation Sans" w:eastAsia="Noto Sans CJK SC" w:cs="Lohit Devanagari"/>
+      <w:rFonts w:ascii="Liberation Sans" w:eastAsia="Noto Sans CJK SC" w:hAnsi="Liberation Sans" w:cs="Lohit Devanagari"/>
       <w:sz w:val="28"/>
       <w:szCs w:val="28"/>
     </w:rPr>
   </w:style>
-  <w:style w:type="paragraph" w:styleId="BodyText">
+  <w:style w:type="paragraph" w:styleId="Corpodetexto">
     <w:name w:val="Body Text"/>
     <w:basedOn w:val="Normal"/>
     <w:pPr>
-      <w:spacing w:lineRule="auto" w:line="276" w:before="0" w:after="140"/>
+      <w:spacing w:after="140" w:line="276" w:lineRule="auto"/>
     </w:pPr>
-    <w:rPr/>
   </w:style>
-  <w:style w:type="paragraph" w:styleId="List">
+  <w:style w:type="paragraph" w:styleId="Lista">
     <w:name w:val="List"/>
     <w:basedOn w:val="Textbody"/>
-    <w:pPr/>
     <w:rPr>
       <w:rFonts w:cs="Lohit Devanagari"/>
     </w:rPr>
   </w:style>
-  <w:style w:type="paragraph" w:styleId="Caption">
-    <w:name w:val="Caption"/>
+  <w:style w:type="paragraph" w:styleId="Legenda">
+    <w:name w:val="caption"/>
     <w:basedOn w:val="Normal"/>
     <w:qFormat/>
     <w:pPr>
@@ -3470,7 +3391,7 @@
       <w:szCs w:val="24"/>
     </w:rPr>
   </w:style>
-  <w:style w:type="paragraph" w:styleId="Ndice" w:customStyle="1">
+  <w:style w:type="paragraph" w:customStyle="1" w:styleId="ndice">
     <w:name w:val="Índice"/>
     <w:basedOn w:val="Standard"/>
     <w:qFormat/>
@@ -3482,37 +3403,28 @@
       <w:sz w:val="24"/>
     </w:rPr>
   </w:style>
-  <w:style w:type="paragraph" w:styleId="Standard" w:customStyle="1">
+  <w:style w:type="paragraph" w:customStyle="1" w:styleId="Standard">
     <w:name w:val="Standard"/>
     <w:qFormat/>
     <w:pPr>
-      <w:widowControl w:val="false"/>
-      <w:suppressAutoHyphens w:val="true"/>
-      <w:bidi w:val="0"/>
-      <w:spacing w:before="0" w:after="0"/>
-      <w:jc w:val="left"/>
+      <w:widowControl w:val="0"/>
       <w:textAlignment w:val="baseline"/>
     </w:pPr>
     <w:rPr>
-      <w:rFonts w:ascii="Calibri" w:hAnsi="Calibri" w:eastAsia="Calibri" w:cs="Calibri"/>
-      <w:color w:val="auto"/>
-      <w:kern w:val="0"/>
-      <w:sz w:val="22"/>
-      <w:szCs w:val="22"/>
-      <w:lang w:val="pt-PT" w:eastAsia="en-US" w:bidi="ar-SA"/>
+      <w:rFonts w:cs="Calibri"/>
+      <w:lang w:val="pt-PT"/>
     </w:rPr>
   </w:style>
-  <w:style w:type="paragraph" w:styleId="Textbody" w:customStyle="1">
+  <w:style w:type="paragraph" w:customStyle="1" w:styleId="Textbody">
     <w:name w:val="Text body"/>
     <w:basedOn w:val="Standard"/>
     <w:qFormat/>
-    <w:pPr/>
     <w:rPr>
       <w:sz w:val="24"/>
       <w:szCs w:val="24"/>
     </w:rPr>
   </w:style>
-  <w:style w:type="paragraph" w:styleId="Caption1">
+  <w:style w:type="paragraph" w:customStyle="1" w:styleId="caption1">
     <w:name w:val="caption1"/>
     <w:basedOn w:val="Standard"/>
     <w:qFormat/>
@@ -3528,171 +3440,136 @@
       <w:szCs w:val="24"/>
     </w:rPr>
   </w:style>
-  <w:style w:type="paragraph" w:styleId="ListParagraph">
+  <w:style w:type="paragraph" w:styleId="PargrafodaLista">
     <w:name w:val="List Paragraph"/>
     <w:basedOn w:val="Standard"/>
     <w:qFormat/>
     <w:pPr>
-      <w:ind w:firstLine="2154" w:left="104"/>
+      <w:ind w:left="104" w:firstLine="2154"/>
     </w:pPr>
-    <w:rPr/>
   </w:style>
-  <w:style w:type="paragraph" w:styleId="TableParagraph" w:customStyle="1">
+  <w:style w:type="paragraph" w:customStyle="1" w:styleId="TableParagraph">
     <w:name w:val="Table Paragraph"/>
     <w:basedOn w:val="Standard"/>
     <w:qFormat/>
-    <w:pPr/>
-    <w:rPr/>
   </w:style>
-  <w:style w:type="paragraph" w:styleId="Contedodoquadro" w:customStyle="1">
+  <w:style w:type="paragraph" w:customStyle="1" w:styleId="Contedodoquadro">
     <w:name w:val="Conteúdo do quadro"/>
     <w:basedOn w:val="Standard"/>
     <w:qFormat/>
-    <w:pPr/>
-    <w:rPr/>
   </w:style>
-  <w:style w:type="paragraph" w:styleId="CabealhoeRodap" w:customStyle="1">
+  <w:style w:type="paragraph" w:customStyle="1" w:styleId="CabealhoeRodap">
     <w:name w:val="Cabeçalho e Rodapé"/>
     <w:basedOn w:val="Standard"/>
     <w:qFormat/>
     <w:pPr>
       <w:suppressLineNumbers/>
       <w:tabs>
-        <w:tab w:val="clear" w:pos="720"/>
-        <w:tab w:val="center" w:pos="4819" w:leader="none"/>
-        <w:tab w:val="right" w:pos="9638" w:leader="none"/>
+        <w:tab w:val="center" w:pos="4819"/>
+        <w:tab w:val="right" w:pos="9638"/>
       </w:tabs>
     </w:pPr>
-    <w:rPr/>
   </w:style>
-  <w:style w:type="paragraph" w:styleId="Header">
-    <w:name w:val="Header"/>
+  <w:style w:type="paragraph" w:styleId="Cabealho">
+    <w:name w:val="header"/>
     <w:basedOn w:val="Normal"/>
     <w:pPr>
       <w:tabs>
-        <w:tab w:val="clear" w:pos="720"/>
-        <w:tab w:val="center" w:pos="4252" w:leader="none"/>
-        <w:tab w:val="right" w:pos="8504" w:leader="none"/>
+        <w:tab w:val="center" w:pos="4252"/>
+        <w:tab w:val="right" w:pos="8504"/>
       </w:tabs>
     </w:pPr>
-    <w:rPr/>
   </w:style>
-  <w:style w:type="paragraph" w:styleId="Footer">
-    <w:name w:val="Footer"/>
+  <w:style w:type="paragraph" w:styleId="Rodap">
+    <w:name w:val="footer"/>
     <w:basedOn w:val="Normal"/>
     <w:pPr>
       <w:tabs>
-        <w:tab w:val="clear" w:pos="720"/>
-        <w:tab w:val="center" w:pos="4252" w:leader="none"/>
-        <w:tab w:val="right" w:pos="8504" w:leader="none"/>
+        <w:tab w:val="center" w:pos="4252"/>
+        <w:tab w:val="right" w:pos="8504"/>
       </w:tabs>
     </w:pPr>
-    <w:rPr/>
   </w:style>
-  <w:style w:type="paragraph" w:styleId="Contedodatabela" w:customStyle="1">
+  <w:style w:type="paragraph" w:customStyle="1" w:styleId="Contedodatabela">
     <w:name w:val="Conteúdo da tabela"/>
     <w:basedOn w:val="Standard"/>
     <w:qFormat/>
     <w:pPr>
       <w:suppressLineNumbers/>
     </w:pPr>
-    <w:rPr/>
   </w:style>
-  <w:style w:type="paragraph" w:styleId="Textbodyindent" w:customStyle="1">
+  <w:style w:type="paragraph" w:customStyle="1" w:styleId="Textbodyindent">
     <w:name w:val="Text body indent"/>
     <w:basedOn w:val="Textbody"/>
     <w:qFormat/>
     <w:pPr>
       <w:ind w:left="283"/>
     </w:pPr>
-    <w:rPr/>
   </w:style>
-  <w:style w:type="paragraph" w:styleId="Firstlineindent" w:customStyle="1">
+  <w:style w:type="paragraph" w:customStyle="1" w:styleId="Firstlineindent">
     <w:name w:val="First line indent"/>
     <w:basedOn w:val="Textbody"/>
     <w:qFormat/>
     <w:pPr>
       <w:ind w:firstLine="283"/>
     </w:pPr>
-    <w:rPr/>
   </w:style>
-  <w:style w:type="numbering" w:styleId="NoList" w:default="1">
-    <w:name w:val="No List"/>
-    <w:uiPriority w:val="99"/>
-    <w:semiHidden/>
-    <w:unhideWhenUsed/>
-    <w:qFormat/>
-  </w:style>
-  <w:style w:type="numbering" w:styleId="Semlista1" w:customStyle="1">
+  <w:style w:type="numbering" w:customStyle="1" w:styleId="Semlista1">
     <w:name w:val="Sem lista1"/>
     <w:qFormat/>
-  </w:style>
-  <w:style w:type="table" w:default="1" w:styleId="Tabelanormal">
-    <w:name w:val="Normal Table"/>
-    <w:uiPriority w:val="99"/>
-    <w:semiHidden/>
-    <w:unhideWhenUsed/>
-    <w:tblPr>
-      <w:tblCellMar>
-        <w:top w:w="0" w:type="dxa"/>
-        <w:left w:w="108" w:type="dxa"/>
-        <w:bottom w:w="0" w:type="dxa"/>
-        <w:right w:w="108" w:type="dxa"/>
-      </w:tblCellMar>
-    </w:tblPr>
   </w:style>
 </w:styles>
 </file>
 
 <file path=word/theme/theme1.xml><?xml version="1.0" encoding="utf-8"?>
-<a:theme xmlns:a="http://schemas.openxmlformats.org/drawingml/2006/main" xmlns:r="http://schemas.openxmlformats.org/officeDocument/2006/relationships" name="Tema do Office">
+<a:theme xmlns:a="http://schemas.openxmlformats.org/drawingml/2006/main" name="Tema do Office">
   <a:themeElements>
     <a:clrScheme name="Office">
       <a:dk1>
         <a:srgbClr val="000000"/>
       </a:dk1>
       <a:lt1>
-        <a:srgbClr val="ffffff"/>
+        <a:srgbClr val="FFFFFF"/>
       </a:lt1>
       <a:dk2>
-        <a:srgbClr val="0e2841"/>
+        <a:srgbClr val="0E2841"/>
       </a:dk2>
       <a:lt2>
-        <a:srgbClr val="e8e8e8"/>
+        <a:srgbClr val="E8E8E8"/>
       </a:lt2>
       <a:accent1>
         <a:srgbClr val="156082"/>
       </a:accent1>
       <a:accent2>
-        <a:srgbClr val="e97132"/>
+        <a:srgbClr val="E97132"/>
       </a:accent2>
       <a:accent3>
-        <a:srgbClr val="196b24"/>
+        <a:srgbClr val="196B24"/>
       </a:accent3>
       <a:accent4>
-        <a:srgbClr val="0f9ed5"/>
+        <a:srgbClr val="0F9ED5"/>
       </a:accent4>
       <a:accent5>
-        <a:srgbClr val="a02b93"/>
+        <a:srgbClr val="A02B93"/>
       </a:accent5>
       <a:accent6>
-        <a:srgbClr val="4ea72e"/>
+        <a:srgbClr val="4EA72E"/>
       </a:accent6>
       <a:hlink>
         <a:srgbClr val="467886"/>
       </a:hlink>
       <a:folHlink>
-        <a:srgbClr val="96607d"/>
+        <a:srgbClr val="96607D"/>
       </a:folHlink>
     </a:clrScheme>
     <a:fontScheme name="Office">
       <a:majorFont>
-        <a:latin typeface="Aptos Display" panose="02110004020202020204" pitchFamily="0" charset="1"/>
+        <a:latin typeface="Aptos Display" panose="02110004020202020204"/>
         <a:ea typeface=""/>
         <a:cs typeface=""/>
       </a:majorFont>
       <a:minorFont>
-        <a:latin typeface="Aptos" panose="02110004020202020204" pitchFamily="0" charset="1"/>
+        <a:latin typeface="Aptos" panose="02110004020202020204"/>
         <a:ea typeface=""/>
         <a:cs typeface=""/>
       </a:minorFont>
@@ -3724,7 +3601,7 @@
             </a:gs>
           </a:gsLst>
           <a:lin ang="5400000" scaled="0"/>
-          <a:tileRect l="0" t="0" r="0" b="0"/>
+          <a:tileRect/>
         </a:gradFill>
         <a:gradFill>
           <a:gsLst>
@@ -3748,7 +3625,7 @@
             </a:gs>
           </a:gsLst>
           <a:lin ang="5400000" scaled="0"/>
-          <a:tileRect l="0" t="0" r="0" b="0"/>
+          <a:tileRect/>
         </a:gradFill>
       </a:fillStyleLst>
       <a:lnStyleLst>
@@ -3808,10 +3685,12 @@
             </a:gs>
           </a:gsLst>
           <a:lin ang="5400000" scaled="0"/>
-          <a:tileRect l="0" t="0" r="0" b="0"/>
+          <a:tileRect/>
         </a:gradFill>
       </a:bgFillStyleLst>
     </a:fmtScheme>
   </a:themeElements>
+  <a:objectDefaults/>
+  <a:extraClrSchemeLst/>
 </a:theme>
 </file>
</xml_diff>